<commit_message>
add descriptions to design doc
</commit_message>
<xml_diff>
--- a/Documentation/Design Document -Todors uploads.docx
+++ b/Documentation/Design Document -Todors uploads.docx
@@ -602,12 +602,7 @@
             <w:pStyle w:val="TOCHeading"/>
           </w:pPr>
           <w:r>
-            <w:t>Table of Conten</w:t>
-          </w:r>
-          <w:bookmarkStart w:id="0" w:name="_GoBack"/>
-          <w:bookmarkEnd w:id="0"/>
-          <w:r>
-            <w:t>ts</w:t>
+            <w:t>Table of Contents</w:t>
           </w:r>
         </w:p>
         <w:p>
@@ -1360,7 +1355,7 @@
           <w:szCs w:val="48"/>
         </w:rPr>
       </w:pPr>
-      <w:bookmarkStart w:id="1" w:name="_Toc436907738"/>
+      <w:bookmarkStart w:id="0" w:name="_Toc436907738"/>
       <w:r>
         <w:rPr>
           <w:sz w:val="48"/>
@@ -1369,7 +1364,7 @@
         <w:lastRenderedPageBreak/>
         <w:t>Architecture diagram</w:t>
       </w:r>
-      <w:bookmarkEnd w:id="1"/>
+      <w:bookmarkEnd w:id="0"/>
     </w:p>
     <w:p/>
     <w:p>
@@ -1436,21 +1431,2792 @@
           <w:numId w:val="1"/>
         </w:numPr>
         <w:rPr>
+          <w:sz w:val="36"/>
+          <w:szCs w:val="36"/>
+          <w:u w:val="single"/>
+        </w:rPr>
+      </w:pPr>
+      <w:bookmarkStart w:id="1" w:name="_Toc436907739"/>
+      <w:r>
+        <w:rPr>
           <w:sz w:val="48"/>
           <w:szCs w:val="48"/>
         </w:rPr>
-      </w:pPr>
-      <w:bookmarkStart w:id="2" w:name="_Toc436907739"/>
+        <w:t>Interface</w:t>
+      </w:r>
       <w:r>
         <w:rPr>
           <w:sz w:val="48"/>
           <w:szCs w:val="48"/>
         </w:rPr>
-        <w:t>Interface description</w:t>
-      </w:r>
+        <w:t xml:space="preserve"> and methods</w:t>
+      </w:r>
+      <w:r>
+        <w:rPr>
+          <w:sz w:val="48"/>
+          <w:szCs w:val="48"/>
+        </w:rPr>
+        <w:t xml:space="preserve"> description</w:t>
+      </w:r>
+      <w:bookmarkEnd w:id="1"/>
+      <w:r>
+        <w:rPr>
+          <w:sz w:val="48"/>
+          <w:szCs w:val="48"/>
+        </w:rPr>
+        <w:t>s</w:t>
+      </w:r>
+    </w:p>
+    <w:p>
+      <w:pPr>
+        <w:pStyle w:val="Heading3"/>
+      </w:pPr>
+      <w:r>
+        <w:t>IGame</w:t>
+      </w:r>
+    </w:p>
+    <w:p>
+      <w:r>
+        <w:t>This interface implements the various functions for the game.</w:t>
+      </w:r>
+    </w:p>
+    <w:p>
+      <w:pPr>
+        <w:autoSpaceDE w:val="0"/>
+        <w:autoSpaceDN w:val="0"/>
+        <w:adjustRightInd w:val="0"/>
+        <w:spacing w:after="0" w:line="240" w:lineRule="auto"/>
+        <w:rPr>
+          <w:rFonts w:ascii="Consolas" w:hAnsi="Consolas" w:cs="Consolas"/>
+          <w:color w:val="DCDCDC"/>
+          <w:sz w:val="19"/>
+          <w:szCs w:val="19"/>
+          <w:highlight w:val="black"/>
+        </w:rPr>
+      </w:pPr>
+      <w:r>
+        <w:rPr>
+          <w:rFonts w:ascii="Consolas" w:hAnsi="Consolas" w:cs="Consolas"/>
+          <w:color w:val="57A64A"/>
+          <w:sz w:val="19"/>
+          <w:szCs w:val="19"/>
+          <w:highlight w:val="black"/>
+        </w:rPr>
+        <w:t>/// &lt;summary&gt;</w:t>
+      </w:r>
+    </w:p>
+    <w:p>
+      <w:pPr>
+        <w:autoSpaceDE w:val="0"/>
+        <w:autoSpaceDN w:val="0"/>
+        <w:adjustRightInd w:val="0"/>
+        <w:spacing w:after="0" w:line="240" w:lineRule="auto"/>
+        <w:rPr>
+          <w:rFonts w:ascii="Consolas" w:hAnsi="Consolas" w:cs="Consolas"/>
+          <w:color w:val="DCDCDC"/>
+          <w:sz w:val="19"/>
+          <w:szCs w:val="19"/>
+          <w:highlight w:val="black"/>
+        </w:rPr>
+      </w:pPr>
+      <w:r>
+        <w:rPr>
+          <w:rFonts w:ascii="Consolas" w:hAnsi="Consolas" w:cs="Consolas"/>
+          <w:color w:val="DCDCDC"/>
+          <w:sz w:val="19"/>
+          <w:szCs w:val="19"/>
+          <w:highlight w:val="black"/>
+        </w:rPr>
+        <w:t xml:space="preserve">        </w:t>
+      </w:r>
+      <w:r>
+        <w:rPr>
+          <w:rFonts w:ascii="Consolas" w:hAnsi="Consolas" w:cs="Consolas"/>
+          <w:color w:val="57A64A"/>
+          <w:sz w:val="19"/>
+          <w:szCs w:val="19"/>
+          <w:highlight w:val="black"/>
+        </w:rPr>
+        <w:t>/// It starts the game after the check is complete. The check of players is done here.</w:t>
+      </w:r>
+    </w:p>
+    <w:p>
+      <w:pPr>
+        <w:autoSpaceDE w:val="0"/>
+        <w:autoSpaceDN w:val="0"/>
+        <w:adjustRightInd w:val="0"/>
+        <w:spacing w:after="0" w:line="240" w:lineRule="auto"/>
+        <w:rPr>
+          <w:rFonts w:ascii="Consolas" w:hAnsi="Consolas" w:cs="Consolas"/>
+          <w:color w:val="DCDCDC"/>
+          <w:sz w:val="19"/>
+          <w:szCs w:val="19"/>
+          <w:highlight w:val="black"/>
+        </w:rPr>
+      </w:pPr>
+      <w:r>
+        <w:rPr>
+          <w:rFonts w:ascii="Consolas" w:hAnsi="Consolas" w:cs="Consolas"/>
+          <w:color w:val="DCDCDC"/>
+          <w:sz w:val="19"/>
+          <w:szCs w:val="19"/>
+          <w:highlight w:val="black"/>
+        </w:rPr>
+        <w:t xml:space="preserve">        </w:t>
+      </w:r>
+      <w:r>
+        <w:rPr>
+          <w:rFonts w:ascii="Consolas" w:hAnsi="Consolas" w:cs="Consolas"/>
+          <w:color w:val="57A64A"/>
+          <w:sz w:val="19"/>
+          <w:szCs w:val="19"/>
+          <w:highlight w:val="black"/>
+        </w:rPr>
+        <w:t>/// &lt;/summary&gt;</w:t>
+      </w:r>
+    </w:p>
+    <w:p>
+      <w:pPr>
+        <w:autoSpaceDE w:val="0"/>
+        <w:autoSpaceDN w:val="0"/>
+        <w:adjustRightInd w:val="0"/>
+        <w:spacing w:after="0" w:line="240" w:lineRule="auto"/>
+        <w:rPr>
+          <w:rFonts w:ascii="Consolas" w:hAnsi="Consolas" w:cs="Consolas"/>
+          <w:color w:val="DCDCDC"/>
+          <w:sz w:val="19"/>
+          <w:szCs w:val="19"/>
+          <w:highlight w:val="black"/>
+        </w:rPr>
+      </w:pPr>
+      <w:r>
+        <w:rPr>
+          <w:rFonts w:ascii="Consolas" w:hAnsi="Consolas" w:cs="Consolas"/>
+          <w:color w:val="DCDCDC"/>
+          <w:sz w:val="19"/>
+          <w:szCs w:val="19"/>
+          <w:highlight w:val="black"/>
+        </w:rPr>
+        <w:t xml:space="preserve">        [OperationContract]</w:t>
+      </w:r>
+    </w:p>
+    <w:p>
+      <w:pPr>
+        <w:autoSpaceDE w:val="0"/>
+        <w:autoSpaceDN w:val="0"/>
+        <w:adjustRightInd w:val="0"/>
+        <w:spacing w:after="0" w:line="240" w:lineRule="auto"/>
+        <w:rPr>
+          <w:rFonts w:ascii="Consolas" w:hAnsi="Consolas" w:cs="Consolas"/>
+          <w:color w:val="DCDCDC"/>
+          <w:sz w:val="19"/>
+          <w:szCs w:val="19"/>
+          <w:highlight w:val="black"/>
+        </w:rPr>
+      </w:pPr>
+      <w:r>
+        <w:rPr>
+          <w:rFonts w:ascii="Consolas" w:hAnsi="Consolas" w:cs="Consolas"/>
+          <w:color w:val="DCDCDC"/>
+          <w:sz w:val="19"/>
+          <w:szCs w:val="19"/>
+          <w:highlight w:val="black"/>
+        </w:rPr>
+        <w:t xml:space="preserve">        </w:t>
+      </w:r>
+      <w:r>
+        <w:rPr>
+          <w:rFonts w:ascii="Consolas" w:hAnsi="Consolas" w:cs="Consolas"/>
+          <w:color w:val="569CD6"/>
+          <w:sz w:val="19"/>
+          <w:szCs w:val="19"/>
+          <w:highlight w:val="black"/>
+        </w:rPr>
+        <w:t>void</w:t>
+      </w:r>
+      <w:r>
+        <w:rPr>
+          <w:rFonts w:ascii="Consolas" w:hAnsi="Consolas" w:cs="Consolas"/>
+          <w:color w:val="DCDCDC"/>
+          <w:sz w:val="19"/>
+          <w:szCs w:val="19"/>
+          <w:highlight w:val="black"/>
+        </w:rPr>
+        <w:t xml:space="preserve"> startGame();</w:t>
+      </w:r>
+    </w:p>
+    <w:p>
+      <w:pPr>
+        <w:autoSpaceDE w:val="0"/>
+        <w:autoSpaceDN w:val="0"/>
+        <w:adjustRightInd w:val="0"/>
+        <w:spacing w:after="0" w:line="240" w:lineRule="auto"/>
+        <w:rPr>
+          <w:rFonts w:ascii="Consolas" w:hAnsi="Consolas" w:cs="Consolas"/>
+          <w:color w:val="DCDCDC"/>
+          <w:sz w:val="19"/>
+          <w:szCs w:val="19"/>
+          <w:highlight w:val="black"/>
+        </w:rPr>
+      </w:pPr>
+    </w:p>
+    <w:p>
+      <w:pPr>
+        <w:autoSpaceDE w:val="0"/>
+        <w:autoSpaceDN w:val="0"/>
+        <w:adjustRightInd w:val="0"/>
+        <w:spacing w:after="0" w:line="240" w:lineRule="auto"/>
+        <w:rPr>
+          <w:rFonts w:ascii="Consolas" w:hAnsi="Consolas" w:cs="Consolas"/>
+          <w:color w:val="DCDCDC"/>
+          <w:sz w:val="19"/>
+          <w:szCs w:val="19"/>
+          <w:highlight w:val="black"/>
+        </w:rPr>
+      </w:pPr>
+      <w:r>
+        <w:rPr>
+          <w:rFonts w:ascii="Consolas" w:hAnsi="Consolas" w:cs="Consolas"/>
+          <w:color w:val="DCDCDC"/>
+          <w:sz w:val="19"/>
+          <w:szCs w:val="19"/>
+          <w:highlight w:val="black"/>
+        </w:rPr>
+        <w:t xml:space="preserve">        </w:t>
+      </w:r>
+      <w:r>
+        <w:rPr>
+          <w:rFonts w:ascii="Consolas" w:hAnsi="Consolas" w:cs="Consolas"/>
+          <w:color w:val="57A64A"/>
+          <w:sz w:val="19"/>
+          <w:szCs w:val="19"/>
+          <w:highlight w:val="black"/>
+        </w:rPr>
+        <w:t>/// &lt;summary&gt;</w:t>
+      </w:r>
+    </w:p>
+    <w:p>
+      <w:pPr>
+        <w:autoSpaceDE w:val="0"/>
+        <w:autoSpaceDN w:val="0"/>
+        <w:adjustRightInd w:val="0"/>
+        <w:spacing w:after="0" w:line="240" w:lineRule="auto"/>
+        <w:rPr>
+          <w:rFonts w:ascii="Consolas" w:hAnsi="Consolas" w:cs="Consolas"/>
+          <w:color w:val="DCDCDC"/>
+          <w:sz w:val="19"/>
+          <w:szCs w:val="19"/>
+          <w:highlight w:val="black"/>
+        </w:rPr>
+      </w:pPr>
+      <w:r>
+        <w:rPr>
+          <w:rFonts w:ascii="Consolas" w:hAnsi="Consolas" w:cs="Consolas"/>
+          <w:color w:val="DCDCDC"/>
+          <w:sz w:val="19"/>
+          <w:szCs w:val="19"/>
+          <w:highlight w:val="black"/>
+        </w:rPr>
+        <w:t xml:space="preserve">        </w:t>
+      </w:r>
+      <w:r>
+        <w:rPr>
+          <w:rFonts w:ascii="Consolas" w:hAnsi="Consolas" w:cs="Consolas"/>
+          <w:color w:val="57A64A"/>
+          <w:sz w:val="19"/>
+          <w:szCs w:val="19"/>
+          <w:highlight w:val="black"/>
+        </w:rPr>
+        <w:t>/// It sends a question to a player.</w:t>
+      </w:r>
+    </w:p>
+    <w:p>
+      <w:pPr>
+        <w:autoSpaceDE w:val="0"/>
+        <w:autoSpaceDN w:val="0"/>
+        <w:adjustRightInd w:val="0"/>
+        <w:spacing w:after="0" w:line="240" w:lineRule="auto"/>
+        <w:rPr>
+          <w:rFonts w:ascii="Consolas" w:hAnsi="Consolas" w:cs="Consolas"/>
+          <w:color w:val="DCDCDC"/>
+          <w:sz w:val="19"/>
+          <w:szCs w:val="19"/>
+          <w:highlight w:val="black"/>
+        </w:rPr>
+      </w:pPr>
+      <w:r>
+        <w:rPr>
+          <w:rFonts w:ascii="Consolas" w:hAnsi="Consolas" w:cs="Consolas"/>
+          <w:color w:val="DCDCDC"/>
+          <w:sz w:val="19"/>
+          <w:szCs w:val="19"/>
+          <w:highlight w:val="black"/>
+        </w:rPr>
+        <w:t xml:space="preserve">        </w:t>
+      </w:r>
+      <w:r>
+        <w:rPr>
+          <w:rFonts w:ascii="Consolas" w:hAnsi="Consolas" w:cs="Consolas"/>
+          <w:color w:val="57A64A"/>
+          <w:sz w:val="19"/>
+          <w:szCs w:val="19"/>
+          <w:highlight w:val="black"/>
+        </w:rPr>
+        <w:t>/// &lt;/summary&gt;</w:t>
+      </w:r>
+    </w:p>
+    <w:p>
+      <w:pPr>
+        <w:autoSpaceDE w:val="0"/>
+        <w:autoSpaceDN w:val="0"/>
+        <w:adjustRightInd w:val="0"/>
+        <w:spacing w:after="0" w:line="240" w:lineRule="auto"/>
+        <w:rPr>
+          <w:rFonts w:ascii="Consolas" w:hAnsi="Consolas" w:cs="Consolas"/>
+          <w:color w:val="DCDCDC"/>
+          <w:sz w:val="19"/>
+          <w:szCs w:val="19"/>
+          <w:highlight w:val="black"/>
+        </w:rPr>
+      </w:pPr>
+      <w:r>
+        <w:rPr>
+          <w:rFonts w:ascii="Consolas" w:hAnsi="Consolas" w:cs="Consolas"/>
+          <w:color w:val="DCDCDC"/>
+          <w:sz w:val="19"/>
+          <w:szCs w:val="19"/>
+          <w:highlight w:val="black"/>
+        </w:rPr>
+        <w:t xml:space="preserve">        </w:t>
+      </w:r>
+      <w:r>
+        <w:rPr>
+          <w:rFonts w:ascii="Consolas" w:hAnsi="Consolas" w:cs="Consolas"/>
+          <w:color w:val="57A64A"/>
+          <w:sz w:val="19"/>
+          <w:szCs w:val="19"/>
+          <w:highlight w:val="black"/>
+        </w:rPr>
+        <w:t>/// &lt;returns&gt;The next question to be asked.&lt;/returns&gt;</w:t>
+      </w:r>
+    </w:p>
+    <w:p>
+      <w:pPr>
+        <w:autoSpaceDE w:val="0"/>
+        <w:autoSpaceDN w:val="0"/>
+        <w:adjustRightInd w:val="0"/>
+        <w:spacing w:after="0" w:line="240" w:lineRule="auto"/>
+        <w:rPr>
+          <w:rFonts w:ascii="Consolas" w:hAnsi="Consolas" w:cs="Consolas"/>
+          <w:color w:val="DCDCDC"/>
+          <w:sz w:val="19"/>
+          <w:szCs w:val="19"/>
+          <w:highlight w:val="black"/>
+        </w:rPr>
+      </w:pPr>
+      <w:r>
+        <w:rPr>
+          <w:rFonts w:ascii="Consolas" w:hAnsi="Consolas" w:cs="Consolas"/>
+          <w:color w:val="DCDCDC"/>
+          <w:sz w:val="19"/>
+          <w:szCs w:val="19"/>
+          <w:highlight w:val="black"/>
+        </w:rPr>
+        <w:t xml:space="preserve">        [OperationContract]</w:t>
+      </w:r>
+    </w:p>
+    <w:p>
+      <w:pPr>
+        <w:autoSpaceDE w:val="0"/>
+        <w:autoSpaceDN w:val="0"/>
+        <w:adjustRightInd w:val="0"/>
+        <w:spacing w:after="0" w:line="240" w:lineRule="auto"/>
+        <w:rPr>
+          <w:rFonts w:ascii="Consolas" w:hAnsi="Consolas" w:cs="Consolas"/>
+          <w:color w:val="DCDCDC"/>
+          <w:sz w:val="19"/>
+          <w:szCs w:val="19"/>
+          <w:highlight w:val="black"/>
+        </w:rPr>
+      </w:pPr>
+      <w:r>
+        <w:rPr>
+          <w:rFonts w:ascii="Consolas" w:hAnsi="Consolas" w:cs="Consolas"/>
+          <w:color w:val="DCDCDC"/>
+          <w:sz w:val="19"/>
+          <w:szCs w:val="19"/>
+          <w:highlight w:val="black"/>
+        </w:rPr>
+        <w:lastRenderedPageBreak/>
+        <w:t xml:space="preserve">        Question getQuestion();</w:t>
+      </w:r>
+    </w:p>
+    <w:p>
+      <w:pPr>
+        <w:autoSpaceDE w:val="0"/>
+        <w:autoSpaceDN w:val="0"/>
+        <w:adjustRightInd w:val="0"/>
+        <w:spacing w:after="0" w:line="240" w:lineRule="auto"/>
+        <w:rPr>
+          <w:rFonts w:ascii="Consolas" w:hAnsi="Consolas" w:cs="Consolas"/>
+          <w:color w:val="DCDCDC"/>
+          <w:sz w:val="19"/>
+          <w:szCs w:val="19"/>
+          <w:highlight w:val="black"/>
+        </w:rPr>
+      </w:pPr>
+    </w:p>
+    <w:p>
+      <w:pPr>
+        <w:autoSpaceDE w:val="0"/>
+        <w:autoSpaceDN w:val="0"/>
+        <w:adjustRightInd w:val="0"/>
+        <w:spacing w:after="0" w:line="240" w:lineRule="auto"/>
+        <w:rPr>
+          <w:rFonts w:ascii="Consolas" w:hAnsi="Consolas" w:cs="Consolas"/>
+          <w:color w:val="DCDCDC"/>
+          <w:sz w:val="19"/>
+          <w:szCs w:val="19"/>
+          <w:highlight w:val="black"/>
+        </w:rPr>
+      </w:pPr>
+      <w:r>
+        <w:rPr>
+          <w:rFonts w:ascii="Consolas" w:hAnsi="Consolas" w:cs="Consolas"/>
+          <w:color w:val="DCDCDC"/>
+          <w:sz w:val="19"/>
+          <w:szCs w:val="19"/>
+          <w:highlight w:val="black"/>
+        </w:rPr>
+        <w:t xml:space="preserve">        </w:t>
+      </w:r>
+      <w:r>
+        <w:rPr>
+          <w:rFonts w:ascii="Consolas" w:hAnsi="Consolas" w:cs="Consolas"/>
+          <w:color w:val="57A64A"/>
+          <w:sz w:val="19"/>
+          <w:szCs w:val="19"/>
+          <w:highlight w:val="black"/>
+        </w:rPr>
+        <w:t>/// &lt;summary&gt;</w:t>
+      </w:r>
+    </w:p>
+    <w:p>
+      <w:pPr>
+        <w:autoSpaceDE w:val="0"/>
+        <w:autoSpaceDN w:val="0"/>
+        <w:adjustRightInd w:val="0"/>
+        <w:spacing w:after="0" w:line="240" w:lineRule="auto"/>
+        <w:rPr>
+          <w:rFonts w:ascii="Consolas" w:hAnsi="Consolas" w:cs="Consolas"/>
+          <w:color w:val="DCDCDC"/>
+          <w:sz w:val="19"/>
+          <w:szCs w:val="19"/>
+          <w:highlight w:val="black"/>
+        </w:rPr>
+      </w:pPr>
+      <w:r>
+        <w:rPr>
+          <w:rFonts w:ascii="Consolas" w:hAnsi="Consolas" w:cs="Consolas"/>
+          <w:color w:val="DCDCDC"/>
+          <w:sz w:val="19"/>
+          <w:szCs w:val="19"/>
+          <w:highlight w:val="black"/>
+        </w:rPr>
+        <w:t xml:space="preserve">        </w:t>
+      </w:r>
+      <w:r>
+        <w:rPr>
+          <w:rFonts w:ascii="Consolas" w:hAnsi="Consolas" w:cs="Consolas"/>
+          <w:color w:val="57A64A"/>
+          <w:sz w:val="19"/>
+          <w:szCs w:val="19"/>
+          <w:highlight w:val="black"/>
+        </w:rPr>
+        <w:t>/// It sets that a player is ready to start a game.</w:t>
+      </w:r>
+    </w:p>
+    <w:p>
+      <w:pPr>
+        <w:autoSpaceDE w:val="0"/>
+        <w:autoSpaceDN w:val="0"/>
+        <w:adjustRightInd w:val="0"/>
+        <w:spacing w:after="0" w:line="240" w:lineRule="auto"/>
+        <w:rPr>
+          <w:rFonts w:ascii="Consolas" w:hAnsi="Consolas" w:cs="Consolas"/>
+          <w:color w:val="DCDCDC"/>
+          <w:sz w:val="19"/>
+          <w:szCs w:val="19"/>
+          <w:highlight w:val="black"/>
+        </w:rPr>
+      </w:pPr>
+      <w:r>
+        <w:rPr>
+          <w:rFonts w:ascii="Consolas" w:hAnsi="Consolas" w:cs="Consolas"/>
+          <w:color w:val="DCDCDC"/>
+          <w:sz w:val="19"/>
+          <w:szCs w:val="19"/>
+          <w:highlight w:val="black"/>
+        </w:rPr>
+        <w:t xml:space="preserve">        </w:t>
+      </w:r>
+      <w:r>
+        <w:rPr>
+          <w:rFonts w:ascii="Consolas" w:hAnsi="Consolas" w:cs="Consolas"/>
+          <w:color w:val="57A64A"/>
+          <w:sz w:val="19"/>
+          <w:szCs w:val="19"/>
+          <w:highlight w:val="black"/>
+        </w:rPr>
+        <w:t>/// &lt;/summary&gt;</w:t>
+      </w:r>
+    </w:p>
+    <w:p>
+      <w:pPr>
+        <w:autoSpaceDE w:val="0"/>
+        <w:autoSpaceDN w:val="0"/>
+        <w:adjustRightInd w:val="0"/>
+        <w:spacing w:after="0" w:line="240" w:lineRule="auto"/>
+        <w:rPr>
+          <w:rFonts w:ascii="Consolas" w:hAnsi="Consolas" w:cs="Consolas"/>
+          <w:color w:val="DCDCDC"/>
+          <w:sz w:val="19"/>
+          <w:szCs w:val="19"/>
+          <w:highlight w:val="black"/>
+        </w:rPr>
+      </w:pPr>
+      <w:r>
+        <w:rPr>
+          <w:rFonts w:ascii="Consolas" w:hAnsi="Consolas" w:cs="Consolas"/>
+          <w:color w:val="DCDCDC"/>
+          <w:sz w:val="19"/>
+          <w:szCs w:val="19"/>
+          <w:highlight w:val="black"/>
+        </w:rPr>
+        <w:t xml:space="preserve">        </w:t>
+      </w:r>
+      <w:r>
+        <w:rPr>
+          <w:rFonts w:ascii="Consolas" w:hAnsi="Consolas" w:cs="Consolas"/>
+          <w:color w:val="57A64A"/>
+          <w:sz w:val="19"/>
+          <w:szCs w:val="19"/>
+          <w:highlight w:val="black"/>
+        </w:rPr>
+        <w:t>/// &lt;param name=</w:t>
+      </w:r>
+      <w:r>
+        <w:rPr>
+          <w:rFonts w:ascii="Consolas" w:hAnsi="Consolas" w:cs="Consolas"/>
+          <w:color w:val="C8C8C8"/>
+          <w:sz w:val="19"/>
+          <w:szCs w:val="19"/>
+          <w:highlight w:val="black"/>
+        </w:rPr>
+        <w:t>"playerId"</w:t>
+      </w:r>
+      <w:r>
+        <w:rPr>
+          <w:rFonts w:ascii="Consolas" w:hAnsi="Consolas" w:cs="Consolas"/>
+          <w:color w:val="57A64A"/>
+          <w:sz w:val="19"/>
+          <w:szCs w:val="19"/>
+          <w:highlight w:val="black"/>
+        </w:rPr>
+        <w:t>&gt;The id of the player.&lt;/param&gt;</w:t>
+      </w:r>
+    </w:p>
+    <w:p>
+      <w:pPr>
+        <w:autoSpaceDE w:val="0"/>
+        <w:autoSpaceDN w:val="0"/>
+        <w:adjustRightInd w:val="0"/>
+        <w:spacing w:after="0" w:line="240" w:lineRule="auto"/>
+        <w:rPr>
+          <w:rFonts w:ascii="Consolas" w:hAnsi="Consolas" w:cs="Consolas"/>
+          <w:color w:val="DCDCDC"/>
+          <w:sz w:val="19"/>
+          <w:szCs w:val="19"/>
+          <w:highlight w:val="black"/>
+        </w:rPr>
+      </w:pPr>
+      <w:r>
+        <w:rPr>
+          <w:rFonts w:ascii="Consolas" w:hAnsi="Consolas" w:cs="Consolas"/>
+          <w:color w:val="DCDCDC"/>
+          <w:sz w:val="19"/>
+          <w:szCs w:val="19"/>
+          <w:highlight w:val="black"/>
+        </w:rPr>
+        <w:t xml:space="preserve">        [OperationContract]</w:t>
+      </w:r>
+    </w:p>
+    <w:p>
+      <w:pPr>
+        <w:autoSpaceDE w:val="0"/>
+        <w:autoSpaceDN w:val="0"/>
+        <w:adjustRightInd w:val="0"/>
+        <w:spacing w:after="0" w:line="240" w:lineRule="auto"/>
+        <w:rPr>
+          <w:rFonts w:ascii="Consolas" w:hAnsi="Consolas" w:cs="Consolas"/>
+          <w:color w:val="DCDCDC"/>
+          <w:sz w:val="19"/>
+          <w:szCs w:val="19"/>
+          <w:highlight w:val="black"/>
+        </w:rPr>
+      </w:pPr>
+      <w:r>
+        <w:rPr>
+          <w:rFonts w:ascii="Consolas" w:hAnsi="Consolas" w:cs="Consolas"/>
+          <w:color w:val="DCDCDC"/>
+          <w:sz w:val="19"/>
+          <w:szCs w:val="19"/>
+          <w:highlight w:val="black"/>
+        </w:rPr>
+        <w:t xml:space="preserve">        </w:t>
+      </w:r>
+      <w:r>
+        <w:rPr>
+          <w:rFonts w:ascii="Consolas" w:hAnsi="Consolas" w:cs="Consolas"/>
+          <w:color w:val="569CD6"/>
+          <w:sz w:val="19"/>
+          <w:szCs w:val="19"/>
+          <w:highlight w:val="black"/>
+        </w:rPr>
+        <w:t>void</w:t>
+      </w:r>
+      <w:r>
+        <w:rPr>
+          <w:rFonts w:ascii="Consolas" w:hAnsi="Consolas" w:cs="Consolas"/>
+          <w:color w:val="DCDCDC"/>
+          <w:sz w:val="19"/>
+          <w:szCs w:val="19"/>
+          <w:highlight w:val="black"/>
+        </w:rPr>
+        <w:t xml:space="preserve"> setReady(</w:t>
+      </w:r>
+      <w:r>
+        <w:rPr>
+          <w:rFonts w:ascii="Consolas" w:hAnsi="Consolas" w:cs="Consolas"/>
+          <w:color w:val="569CD6"/>
+          <w:sz w:val="19"/>
+          <w:szCs w:val="19"/>
+          <w:highlight w:val="black"/>
+        </w:rPr>
+        <w:t>int</w:t>
+      </w:r>
+      <w:r>
+        <w:rPr>
+          <w:rFonts w:ascii="Consolas" w:hAnsi="Consolas" w:cs="Consolas"/>
+          <w:color w:val="DCDCDC"/>
+          <w:sz w:val="19"/>
+          <w:szCs w:val="19"/>
+          <w:highlight w:val="black"/>
+        </w:rPr>
+        <w:t xml:space="preserve"> playerId);</w:t>
+      </w:r>
+    </w:p>
+    <w:p>
+      <w:pPr>
+        <w:autoSpaceDE w:val="0"/>
+        <w:autoSpaceDN w:val="0"/>
+        <w:adjustRightInd w:val="0"/>
+        <w:spacing w:after="0" w:line="240" w:lineRule="auto"/>
+        <w:rPr>
+          <w:rFonts w:ascii="Consolas" w:hAnsi="Consolas" w:cs="Consolas"/>
+          <w:color w:val="DCDCDC"/>
+          <w:sz w:val="19"/>
+          <w:szCs w:val="19"/>
+          <w:highlight w:val="black"/>
+        </w:rPr>
+      </w:pPr>
+    </w:p>
+    <w:p>
+      <w:pPr>
+        <w:autoSpaceDE w:val="0"/>
+        <w:autoSpaceDN w:val="0"/>
+        <w:adjustRightInd w:val="0"/>
+        <w:spacing w:after="0" w:line="240" w:lineRule="auto"/>
+        <w:rPr>
+          <w:rFonts w:ascii="Consolas" w:hAnsi="Consolas" w:cs="Consolas"/>
+          <w:color w:val="DCDCDC"/>
+          <w:sz w:val="19"/>
+          <w:szCs w:val="19"/>
+          <w:highlight w:val="black"/>
+        </w:rPr>
+      </w:pPr>
+      <w:r>
+        <w:rPr>
+          <w:rFonts w:ascii="Consolas" w:hAnsi="Consolas" w:cs="Consolas"/>
+          <w:color w:val="DCDCDC"/>
+          <w:sz w:val="19"/>
+          <w:szCs w:val="19"/>
+          <w:highlight w:val="black"/>
+        </w:rPr>
+        <w:t xml:space="preserve">        </w:t>
+      </w:r>
+      <w:r>
+        <w:rPr>
+          <w:rFonts w:ascii="Consolas" w:hAnsi="Consolas" w:cs="Consolas"/>
+          <w:color w:val="57A64A"/>
+          <w:sz w:val="19"/>
+          <w:szCs w:val="19"/>
+          <w:highlight w:val="black"/>
+        </w:rPr>
+        <w:t>/// &lt;summary&gt;</w:t>
+      </w:r>
+    </w:p>
+    <w:p>
+      <w:pPr>
+        <w:autoSpaceDE w:val="0"/>
+        <w:autoSpaceDN w:val="0"/>
+        <w:adjustRightInd w:val="0"/>
+        <w:spacing w:after="0" w:line="240" w:lineRule="auto"/>
+        <w:rPr>
+          <w:rFonts w:ascii="Consolas" w:hAnsi="Consolas" w:cs="Consolas"/>
+          <w:color w:val="DCDCDC"/>
+          <w:sz w:val="19"/>
+          <w:szCs w:val="19"/>
+          <w:highlight w:val="black"/>
+        </w:rPr>
+      </w:pPr>
+      <w:r>
+        <w:rPr>
+          <w:rFonts w:ascii="Consolas" w:hAnsi="Consolas" w:cs="Consolas"/>
+          <w:color w:val="DCDCDC"/>
+          <w:sz w:val="19"/>
+          <w:szCs w:val="19"/>
+          <w:highlight w:val="black"/>
+        </w:rPr>
+        <w:t xml:space="preserve">        </w:t>
+      </w:r>
+      <w:r>
+        <w:rPr>
+          <w:rFonts w:ascii="Consolas" w:hAnsi="Consolas" w:cs="Consolas"/>
+          <w:color w:val="57A64A"/>
+          <w:sz w:val="19"/>
+          <w:szCs w:val="19"/>
+          <w:highlight w:val="black"/>
+        </w:rPr>
+        <w:t>/// It sends the answer of a player to the server. The check of the answer is done here.</w:t>
+      </w:r>
+    </w:p>
+    <w:p>
+      <w:pPr>
+        <w:autoSpaceDE w:val="0"/>
+        <w:autoSpaceDN w:val="0"/>
+        <w:adjustRightInd w:val="0"/>
+        <w:spacing w:after="0" w:line="240" w:lineRule="auto"/>
+        <w:rPr>
+          <w:rFonts w:ascii="Consolas" w:hAnsi="Consolas" w:cs="Consolas"/>
+          <w:color w:val="DCDCDC"/>
+          <w:sz w:val="19"/>
+          <w:szCs w:val="19"/>
+          <w:highlight w:val="black"/>
+        </w:rPr>
+      </w:pPr>
+      <w:r>
+        <w:rPr>
+          <w:rFonts w:ascii="Consolas" w:hAnsi="Consolas" w:cs="Consolas"/>
+          <w:color w:val="DCDCDC"/>
+          <w:sz w:val="19"/>
+          <w:szCs w:val="19"/>
+          <w:highlight w:val="black"/>
+        </w:rPr>
+        <w:t xml:space="preserve">        </w:t>
+      </w:r>
+      <w:r>
+        <w:rPr>
+          <w:rFonts w:ascii="Consolas" w:hAnsi="Consolas" w:cs="Consolas"/>
+          <w:color w:val="57A64A"/>
+          <w:sz w:val="19"/>
+          <w:szCs w:val="19"/>
+          <w:highlight w:val="black"/>
+        </w:rPr>
+        <w:t>/// &lt;/summary&gt;</w:t>
+      </w:r>
+    </w:p>
+    <w:p>
+      <w:pPr>
+        <w:autoSpaceDE w:val="0"/>
+        <w:autoSpaceDN w:val="0"/>
+        <w:adjustRightInd w:val="0"/>
+        <w:spacing w:after="0" w:line="240" w:lineRule="auto"/>
+        <w:rPr>
+          <w:rFonts w:ascii="Consolas" w:hAnsi="Consolas" w:cs="Consolas"/>
+          <w:color w:val="DCDCDC"/>
+          <w:sz w:val="19"/>
+          <w:szCs w:val="19"/>
+          <w:highlight w:val="black"/>
+        </w:rPr>
+      </w:pPr>
+      <w:r>
+        <w:rPr>
+          <w:rFonts w:ascii="Consolas" w:hAnsi="Consolas" w:cs="Consolas"/>
+          <w:color w:val="DCDCDC"/>
+          <w:sz w:val="19"/>
+          <w:szCs w:val="19"/>
+          <w:highlight w:val="black"/>
+        </w:rPr>
+        <w:t xml:space="preserve">        </w:t>
+      </w:r>
+      <w:r>
+        <w:rPr>
+          <w:rFonts w:ascii="Consolas" w:hAnsi="Consolas" w:cs="Consolas"/>
+          <w:color w:val="57A64A"/>
+          <w:sz w:val="19"/>
+          <w:szCs w:val="19"/>
+          <w:highlight w:val="black"/>
+        </w:rPr>
+        <w:t>/// &lt;param name=</w:t>
+      </w:r>
+      <w:r>
+        <w:rPr>
+          <w:rFonts w:ascii="Consolas" w:hAnsi="Consolas" w:cs="Consolas"/>
+          <w:color w:val="C8C8C8"/>
+          <w:sz w:val="19"/>
+          <w:szCs w:val="19"/>
+          <w:highlight w:val="black"/>
+        </w:rPr>
+        <w:t>"playerId"</w:t>
+      </w:r>
+      <w:r>
+        <w:rPr>
+          <w:rFonts w:ascii="Consolas" w:hAnsi="Consolas" w:cs="Consolas"/>
+          <w:color w:val="57A64A"/>
+          <w:sz w:val="19"/>
+          <w:szCs w:val="19"/>
+          <w:highlight w:val="black"/>
+        </w:rPr>
+        <w:t>&gt;The id of the player that sent the answer.&lt;/param&gt;</w:t>
+      </w:r>
+    </w:p>
+    <w:p>
+      <w:pPr>
+        <w:autoSpaceDE w:val="0"/>
+        <w:autoSpaceDN w:val="0"/>
+        <w:adjustRightInd w:val="0"/>
+        <w:spacing w:after="0" w:line="240" w:lineRule="auto"/>
+        <w:rPr>
+          <w:rFonts w:ascii="Consolas" w:hAnsi="Consolas" w:cs="Consolas"/>
+          <w:color w:val="DCDCDC"/>
+          <w:sz w:val="19"/>
+          <w:szCs w:val="19"/>
+          <w:highlight w:val="black"/>
+        </w:rPr>
+      </w:pPr>
+      <w:r>
+        <w:rPr>
+          <w:rFonts w:ascii="Consolas" w:hAnsi="Consolas" w:cs="Consolas"/>
+          <w:color w:val="DCDCDC"/>
+          <w:sz w:val="19"/>
+          <w:szCs w:val="19"/>
+          <w:highlight w:val="black"/>
+        </w:rPr>
+        <w:t xml:space="preserve">        </w:t>
+      </w:r>
+      <w:r>
+        <w:rPr>
+          <w:rFonts w:ascii="Consolas" w:hAnsi="Consolas" w:cs="Consolas"/>
+          <w:color w:val="57A64A"/>
+          <w:sz w:val="19"/>
+          <w:szCs w:val="19"/>
+          <w:highlight w:val="black"/>
+        </w:rPr>
+        <w:t>/// &lt;param name=</w:t>
+      </w:r>
+      <w:r>
+        <w:rPr>
+          <w:rFonts w:ascii="Consolas" w:hAnsi="Consolas" w:cs="Consolas"/>
+          <w:color w:val="C8C8C8"/>
+          <w:sz w:val="19"/>
+          <w:szCs w:val="19"/>
+          <w:highlight w:val="black"/>
+        </w:rPr>
+        <w:t>"answer"</w:t>
+      </w:r>
+      <w:r>
+        <w:rPr>
+          <w:rFonts w:ascii="Consolas" w:hAnsi="Consolas" w:cs="Consolas"/>
+          <w:color w:val="57A64A"/>
+          <w:sz w:val="19"/>
+          <w:szCs w:val="19"/>
+          <w:highlight w:val="black"/>
+        </w:rPr>
+        <w:t>&gt;The id of the answer.&lt;/param&gt;</w:t>
+      </w:r>
+    </w:p>
+    <w:p>
+      <w:pPr>
+        <w:autoSpaceDE w:val="0"/>
+        <w:autoSpaceDN w:val="0"/>
+        <w:adjustRightInd w:val="0"/>
+        <w:spacing w:after="0" w:line="240" w:lineRule="auto"/>
+        <w:rPr>
+          <w:rFonts w:ascii="Consolas" w:hAnsi="Consolas" w:cs="Consolas"/>
+          <w:color w:val="DCDCDC"/>
+          <w:sz w:val="19"/>
+          <w:szCs w:val="19"/>
+          <w:highlight w:val="black"/>
+        </w:rPr>
+      </w:pPr>
+      <w:r>
+        <w:rPr>
+          <w:rFonts w:ascii="Consolas" w:hAnsi="Consolas" w:cs="Consolas"/>
+          <w:color w:val="DCDCDC"/>
+          <w:sz w:val="19"/>
+          <w:szCs w:val="19"/>
+          <w:highlight w:val="black"/>
+        </w:rPr>
+        <w:t xml:space="preserve">        [OperationContract]</w:t>
+      </w:r>
+    </w:p>
+    <w:p>
+      <w:pPr>
+        <w:autoSpaceDE w:val="0"/>
+        <w:autoSpaceDN w:val="0"/>
+        <w:adjustRightInd w:val="0"/>
+        <w:spacing w:after="0" w:line="240" w:lineRule="auto"/>
+        <w:rPr>
+          <w:rFonts w:ascii="Consolas" w:hAnsi="Consolas" w:cs="Consolas"/>
+          <w:color w:val="DCDCDC"/>
+          <w:sz w:val="19"/>
+          <w:szCs w:val="19"/>
+          <w:highlight w:val="black"/>
+        </w:rPr>
+      </w:pPr>
+      <w:r>
+        <w:rPr>
+          <w:rFonts w:ascii="Consolas" w:hAnsi="Consolas" w:cs="Consolas"/>
+          <w:color w:val="DCDCDC"/>
+          <w:sz w:val="19"/>
+          <w:szCs w:val="19"/>
+          <w:highlight w:val="black"/>
+        </w:rPr>
+        <w:t xml:space="preserve">        </w:t>
+      </w:r>
+      <w:r>
+        <w:rPr>
+          <w:rFonts w:ascii="Consolas" w:hAnsi="Consolas" w:cs="Consolas"/>
+          <w:color w:val="569CD6"/>
+          <w:sz w:val="19"/>
+          <w:szCs w:val="19"/>
+          <w:highlight w:val="black"/>
+        </w:rPr>
+        <w:t>void</w:t>
+      </w:r>
+      <w:r>
+        <w:rPr>
+          <w:rFonts w:ascii="Consolas" w:hAnsi="Consolas" w:cs="Consolas"/>
+          <w:color w:val="DCDCDC"/>
+          <w:sz w:val="19"/>
+          <w:szCs w:val="19"/>
+          <w:highlight w:val="black"/>
+        </w:rPr>
+        <w:t xml:space="preserve"> setAnswer(</w:t>
+      </w:r>
+      <w:r>
+        <w:rPr>
+          <w:rFonts w:ascii="Consolas" w:hAnsi="Consolas" w:cs="Consolas"/>
+          <w:color w:val="569CD6"/>
+          <w:sz w:val="19"/>
+          <w:szCs w:val="19"/>
+          <w:highlight w:val="black"/>
+        </w:rPr>
+        <w:t>int</w:t>
+      </w:r>
+      <w:r>
+        <w:rPr>
+          <w:rFonts w:ascii="Consolas" w:hAnsi="Consolas" w:cs="Consolas"/>
+          <w:color w:val="DCDCDC"/>
+          <w:sz w:val="19"/>
+          <w:szCs w:val="19"/>
+          <w:highlight w:val="black"/>
+        </w:rPr>
+        <w:t xml:space="preserve"> playerId, </w:t>
+      </w:r>
+      <w:r>
+        <w:rPr>
+          <w:rFonts w:ascii="Consolas" w:hAnsi="Consolas" w:cs="Consolas"/>
+          <w:color w:val="569CD6"/>
+          <w:sz w:val="19"/>
+          <w:szCs w:val="19"/>
+          <w:highlight w:val="black"/>
+        </w:rPr>
+        <w:t>int</w:t>
+      </w:r>
+      <w:r>
+        <w:rPr>
+          <w:rFonts w:ascii="Consolas" w:hAnsi="Consolas" w:cs="Consolas"/>
+          <w:color w:val="DCDCDC"/>
+          <w:sz w:val="19"/>
+          <w:szCs w:val="19"/>
+          <w:highlight w:val="black"/>
+        </w:rPr>
+        <w:t xml:space="preserve"> answer);</w:t>
+      </w:r>
+    </w:p>
+    <w:p>
+      <w:pPr>
+        <w:autoSpaceDE w:val="0"/>
+        <w:autoSpaceDN w:val="0"/>
+        <w:adjustRightInd w:val="0"/>
+        <w:spacing w:after="0" w:line="240" w:lineRule="auto"/>
+        <w:rPr>
+          <w:rFonts w:ascii="Consolas" w:hAnsi="Consolas" w:cs="Consolas"/>
+          <w:color w:val="DCDCDC"/>
+          <w:sz w:val="19"/>
+          <w:szCs w:val="19"/>
+          <w:highlight w:val="black"/>
+        </w:rPr>
+      </w:pPr>
+    </w:p>
+    <w:p>
+      <w:pPr>
+        <w:autoSpaceDE w:val="0"/>
+        <w:autoSpaceDN w:val="0"/>
+        <w:adjustRightInd w:val="0"/>
+        <w:spacing w:after="0" w:line="240" w:lineRule="auto"/>
+        <w:rPr>
+          <w:rFonts w:ascii="Consolas" w:hAnsi="Consolas" w:cs="Consolas"/>
+          <w:color w:val="DCDCDC"/>
+          <w:sz w:val="19"/>
+          <w:szCs w:val="19"/>
+          <w:highlight w:val="black"/>
+        </w:rPr>
+      </w:pPr>
+      <w:r>
+        <w:rPr>
+          <w:rFonts w:ascii="Consolas" w:hAnsi="Consolas" w:cs="Consolas"/>
+          <w:color w:val="DCDCDC"/>
+          <w:sz w:val="19"/>
+          <w:szCs w:val="19"/>
+          <w:highlight w:val="black"/>
+        </w:rPr>
+        <w:t xml:space="preserve">        </w:t>
+      </w:r>
+      <w:r>
+        <w:rPr>
+          <w:rFonts w:ascii="Consolas" w:hAnsi="Consolas" w:cs="Consolas"/>
+          <w:color w:val="57A64A"/>
+          <w:sz w:val="19"/>
+          <w:szCs w:val="19"/>
+          <w:highlight w:val="black"/>
+        </w:rPr>
+        <w:t>/// &lt;summary&gt;</w:t>
+      </w:r>
+    </w:p>
+    <w:p>
+      <w:pPr>
+        <w:autoSpaceDE w:val="0"/>
+        <w:autoSpaceDN w:val="0"/>
+        <w:adjustRightInd w:val="0"/>
+        <w:spacing w:after="0" w:line="240" w:lineRule="auto"/>
+        <w:rPr>
+          <w:rFonts w:ascii="Consolas" w:hAnsi="Consolas" w:cs="Consolas"/>
+          <w:color w:val="DCDCDC"/>
+          <w:sz w:val="19"/>
+          <w:szCs w:val="19"/>
+          <w:highlight w:val="black"/>
+        </w:rPr>
+      </w:pPr>
+      <w:r>
+        <w:rPr>
+          <w:rFonts w:ascii="Consolas" w:hAnsi="Consolas" w:cs="Consolas"/>
+          <w:color w:val="DCDCDC"/>
+          <w:sz w:val="19"/>
+          <w:szCs w:val="19"/>
+          <w:highlight w:val="black"/>
+        </w:rPr>
+        <w:t xml:space="preserve">        </w:t>
+      </w:r>
+      <w:r>
+        <w:rPr>
+          <w:rFonts w:ascii="Consolas" w:hAnsi="Consolas" w:cs="Consolas"/>
+          <w:color w:val="57A64A"/>
+          <w:sz w:val="19"/>
+          <w:szCs w:val="19"/>
+          <w:highlight w:val="black"/>
+        </w:rPr>
+        <w:t>/// It indicates that a player wants to leave the game.</w:t>
+      </w:r>
+    </w:p>
+    <w:p>
+      <w:pPr>
+        <w:autoSpaceDE w:val="0"/>
+        <w:autoSpaceDN w:val="0"/>
+        <w:adjustRightInd w:val="0"/>
+        <w:spacing w:after="0" w:line="240" w:lineRule="auto"/>
+        <w:rPr>
+          <w:rFonts w:ascii="Consolas" w:hAnsi="Consolas" w:cs="Consolas"/>
+          <w:color w:val="DCDCDC"/>
+          <w:sz w:val="19"/>
+          <w:szCs w:val="19"/>
+          <w:highlight w:val="black"/>
+        </w:rPr>
+      </w:pPr>
+      <w:r>
+        <w:rPr>
+          <w:rFonts w:ascii="Consolas" w:hAnsi="Consolas" w:cs="Consolas"/>
+          <w:color w:val="DCDCDC"/>
+          <w:sz w:val="19"/>
+          <w:szCs w:val="19"/>
+          <w:highlight w:val="black"/>
+        </w:rPr>
+        <w:t xml:space="preserve">        </w:t>
+      </w:r>
+      <w:r>
+        <w:rPr>
+          <w:rFonts w:ascii="Consolas" w:hAnsi="Consolas" w:cs="Consolas"/>
+          <w:color w:val="57A64A"/>
+          <w:sz w:val="19"/>
+          <w:szCs w:val="19"/>
+          <w:highlight w:val="black"/>
+        </w:rPr>
+        <w:t>/// &lt;/summary&gt;</w:t>
+      </w:r>
+    </w:p>
+    <w:p>
+      <w:pPr>
+        <w:autoSpaceDE w:val="0"/>
+        <w:autoSpaceDN w:val="0"/>
+        <w:adjustRightInd w:val="0"/>
+        <w:spacing w:after="0" w:line="240" w:lineRule="auto"/>
+        <w:rPr>
+          <w:rFonts w:ascii="Consolas" w:hAnsi="Consolas" w:cs="Consolas"/>
+          <w:color w:val="DCDCDC"/>
+          <w:sz w:val="19"/>
+          <w:szCs w:val="19"/>
+          <w:highlight w:val="black"/>
+        </w:rPr>
+      </w:pPr>
+      <w:r>
+        <w:rPr>
+          <w:rFonts w:ascii="Consolas" w:hAnsi="Consolas" w:cs="Consolas"/>
+          <w:color w:val="DCDCDC"/>
+          <w:sz w:val="19"/>
+          <w:szCs w:val="19"/>
+          <w:highlight w:val="black"/>
+        </w:rPr>
+        <w:t xml:space="preserve">        </w:t>
+      </w:r>
+      <w:r>
+        <w:rPr>
+          <w:rFonts w:ascii="Consolas" w:hAnsi="Consolas" w:cs="Consolas"/>
+          <w:color w:val="57A64A"/>
+          <w:sz w:val="19"/>
+          <w:szCs w:val="19"/>
+          <w:highlight w:val="black"/>
+        </w:rPr>
+        <w:t>/// &lt;param name=</w:t>
+      </w:r>
+      <w:r>
+        <w:rPr>
+          <w:rFonts w:ascii="Consolas" w:hAnsi="Consolas" w:cs="Consolas"/>
+          <w:color w:val="C8C8C8"/>
+          <w:sz w:val="19"/>
+          <w:szCs w:val="19"/>
+          <w:highlight w:val="black"/>
+        </w:rPr>
+        <w:t>"playerId"</w:t>
+      </w:r>
+      <w:r>
+        <w:rPr>
+          <w:rFonts w:ascii="Consolas" w:hAnsi="Consolas" w:cs="Consolas"/>
+          <w:color w:val="57A64A"/>
+          <w:sz w:val="19"/>
+          <w:szCs w:val="19"/>
+          <w:highlight w:val="black"/>
+        </w:rPr>
+        <w:t>&gt;The id of the player.&lt;/param&gt;</w:t>
+      </w:r>
+    </w:p>
+    <w:p>
+      <w:pPr>
+        <w:autoSpaceDE w:val="0"/>
+        <w:autoSpaceDN w:val="0"/>
+        <w:adjustRightInd w:val="0"/>
+        <w:spacing w:after="0" w:line="240" w:lineRule="auto"/>
+        <w:rPr>
+          <w:rFonts w:ascii="Consolas" w:hAnsi="Consolas" w:cs="Consolas"/>
+          <w:color w:val="DCDCDC"/>
+          <w:sz w:val="19"/>
+          <w:szCs w:val="19"/>
+          <w:highlight w:val="black"/>
+        </w:rPr>
+      </w:pPr>
+      <w:r>
+        <w:rPr>
+          <w:rFonts w:ascii="Consolas" w:hAnsi="Consolas" w:cs="Consolas"/>
+          <w:color w:val="DCDCDC"/>
+          <w:sz w:val="19"/>
+          <w:szCs w:val="19"/>
+          <w:highlight w:val="black"/>
+        </w:rPr>
+        <w:t xml:space="preserve">        [OperationContract]</w:t>
+      </w:r>
+    </w:p>
+    <w:p>
+      <w:pPr>
+        <w:autoSpaceDE w:val="0"/>
+        <w:autoSpaceDN w:val="0"/>
+        <w:adjustRightInd w:val="0"/>
+        <w:spacing w:after="0" w:line="240" w:lineRule="auto"/>
+        <w:rPr>
+          <w:rFonts w:ascii="Consolas" w:hAnsi="Consolas" w:cs="Consolas"/>
+          <w:color w:val="DCDCDC"/>
+          <w:sz w:val="19"/>
+          <w:szCs w:val="19"/>
+          <w:highlight w:val="black"/>
+        </w:rPr>
+      </w:pPr>
+      <w:r>
+        <w:rPr>
+          <w:rFonts w:ascii="Consolas" w:hAnsi="Consolas" w:cs="Consolas"/>
+          <w:color w:val="DCDCDC"/>
+          <w:sz w:val="19"/>
+          <w:szCs w:val="19"/>
+          <w:highlight w:val="black"/>
+        </w:rPr>
+        <w:t xml:space="preserve">        </w:t>
+      </w:r>
+      <w:r>
+        <w:rPr>
+          <w:rFonts w:ascii="Consolas" w:hAnsi="Consolas" w:cs="Consolas"/>
+          <w:color w:val="569CD6"/>
+          <w:sz w:val="19"/>
+          <w:szCs w:val="19"/>
+          <w:highlight w:val="black"/>
+        </w:rPr>
+        <w:t>void</w:t>
+      </w:r>
+      <w:r>
+        <w:rPr>
+          <w:rFonts w:ascii="Consolas" w:hAnsi="Consolas" w:cs="Consolas"/>
+          <w:color w:val="DCDCDC"/>
+          <w:sz w:val="19"/>
+          <w:szCs w:val="19"/>
+          <w:highlight w:val="black"/>
+        </w:rPr>
+        <w:t xml:space="preserve"> leave(</w:t>
+      </w:r>
+      <w:r>
+        <w:rPr>
+          <w:rFonts w:ascii="Consolas" w:hAnsi="Consolas" w:cs="Consolas"/>
+          <w:color w:val="569CD6"/>
+          <w:sz w:val="19"/>
+          <w:szCs w:val="19"/>
+          <w:highlight w:val="black"/>
+        </w:rPr>
+        <w:t>int</w:t>
+      </w:r>
+      <w:r>
+        <w:rPr>
+          <w:rFonts w:ascii="Consolas" w:hAnsi="Consolas" w:cs="Consolas"/>
+          <w:color w:val="DCDCDC"/>
+          <w:sz w:val="19"/>
+          <w:szCs w:val="19"/>
+          <w:highlight w:val="black"/>
+        </w:rPr>
+        <w:t xml:space="preserve"> playerId);</w:t>
+      </w:r>
+    </w:p>
+    <w:p>
+      <w:pPr>
+        <w:autoSpaceDE w:val="0"/>
+        <w:autoSpaceDN w:val="0"/>
+        <w:adjustRightInd w:val="0"/>
+        <w:spacing w:after="0" w:line="240" w:lineRule="auto"/>
+        <w:rPr>
+          <w:rFonts w:ascii="Consolas" w:hAnsi="Consolas" w:cs="Consolas"/>
+          <w:color w:val="DCDCDC"/>
+          <w:sz w:val="19"/>
+          <w:szCs w:val="19"/>
+          <w:highlight w:val="black"/>
+        </w:rPr>
+      </w:pPr>
+    </w:p>
+    <w:p>
+      <w:pPr>
+        <w:autoSpaceDE w:val="0"/>
+        <w:autoSpaceDN w:val="0"/>
+        <w:adjustRightInd w:val="0"/>
+        <w:spacing w:after="0" w:line="240" w:lineRule="auto"/>
+        <w:rPr>
+          <w:rFonts w:ascii="Consolas" w:hAnsi="Consolas" w:cs="Consolas"/>
+          <w:color w:val="DCDCDC"/>
+          <w:sz w:val="19"/>
+          <w:szCs w:val="19"/>
+          <w:highlight w:val="black"/>
+        </w:rPr>
+      </w:pPr>
+      <w:r>
+        <w:rPr>
+          <w:rFonts w:ascii="Consolas" w:hAnsi="Consolas" w:cs="Consolas"/>
+          <w:color w:val="DCDCDC"/>
+          <w:sz w:val="19"/>
+          <w:szCs w:val="19"/>
+          <w:highlight w:val="black"/>
+        </w:rPr>
+        <w:t xml:space="preserve">        </w:t>
+      </w:r>
+      <w:r>
+        <w:rPr>
+          <w:rFonts w:ascii="Consolas" w:hAnsi="Consolas" w:cs="Consolas"/>
+          <w:color w:val="57A64A"/>
+          <w:sz w:val="19"/>
+          <w:szCs w:val="19"/>
+          <w:highlight w:val="black"/>
+        </w:rPr>
+        <w:t>/// &lt;summary&gt;</w:t>
+      </w:r>
+    </w:p>
+    <w:p>
+      <w:pPr>
+        <w:autoSpaceDE w:val="0"/>
+        <w:autoSpaceDN w:val="0"/>
+        <w:adjustRightInd w:val="0"/>
+        <w:spacing w:after="0" w:line="240" w:lineRule="auto"/>
+        <w:rPr>
+          <w:rFonts w:ascii="Consolas" w:hAnsi="Consolas" w:cs="Consolas"/>
+          <w:color w:val="DCDCDC"/>
+          <w:sz w:val="19"/>
+          <w:szCs w:val="19"/>
+          <w:highlight w:val="black"/>
+        </w:rPr>
+      </w:pPr>
+      <w:r>
+        <w:rPr>
+          <w:rFonts w:ascii="Consolas" w:hAnsi="Consolas" w:cs="Consolas"/>
+          <w:color w:val="DCDCDC"/>
+          <w:sz w:val="19"/>
+          <w:szCs w:val="19"/>
+          <w:highlight w:val="black"/>
+        </w:rPr>
+        <w:t xml:space="preserve">        </w:t>
+      </w:r>
+      <w:r>
+        <w:rPr>
+          <w:rFonts w:ascii="Consolas" w:hAnsi="Consolas" w:cs="Consolas"/>
+          <w:color w:val="57A64A"/>
+          <w:sz w:val="19"/>
+          <w:szCs w:val="19"/>
+          <w:highlight w:val="black"/>
+        </w:rPr>
+        <w:t>/// It indicates that a player wants to leave the game.</w:t>
+      </w:r>
+    </w:p>
+    <w:p>
+      <w:pPr>
+        <w:autoSpaceDE w:val="0"/>
+        <w:autoSpaceDN w:val="0"/>
+        <w:adjustRightInd w:val="0"/>
+        <w:spacing w:after="0" w:line="240" w:lineRule="auto"/>
+        <w:rPr>
+          <w:rFonts w:ascii="Consolas" w:hAnsi="Consolas" w:cs="Consolas"/>
+          <w:color w:val="DCDCDC"/>
+          <w:sz w:val="19"/>
+          <w:szCs w:val="19"/>
+          <w:highlight w:val="black"/>
+        </w:rPr>
+      </w:pPr>
+      <w:r>
+        <w:rPr>
+          <w:rFonts w:ascii="Consolas" w:hAnsi="Consolas" w:cs="Consolas"/>
+          <w:color w:val="DCDCDC"/>
+          <w:sz w:val="19"/>
+          <w:szCs w:val="19"/>
+          <w:highlight w:val="black"/>
+        </w:rPr>
+        <w:t xml:space="preserve">        </w:t>
+      </w:r>
+      <w:r>
+        <w:rPr>
+          <w:rFonts w:ascii="Consolas" w:hAnsi="Consolas" w:cs="Consolas"/>
+          <w:color w:val="57A64A"/>
+          <w:sz w:val="19"/>
+          <w:szCs w:val="19"/>
+          <w:highlight w:val="black"/>
+        </w:rPr>
+        <w:t>/// &lt;/summary&gt;</w:t>
+      </w:r>
+    </w:p>
+    <w:p>
+      <w:pPr>
+        <w:autoSpaceDE w:val="0"/>
+        <w:autoSpaceDN w:val="0"/>
+        <w:adjustRightInd w:val="0"/>
+        <w:spacing w:after="0" w:line="240" w:lineRule="auto"/>
+        <w:rPr>
+          <w:rFonts w:ascii="Consolas" w:hAnsi="Consolas" w:cs="Consolas"/>
+          <w:color w:val="DCDCDC"/>
+          <w:sz w:val="19"/>
+          <w:szCs w:val="19"/>
+          <w:highlight w:val="black"/>
+        </w:rPr>
+      </w:pPr>
+      <w:r>
+        <w:rPr>
+          <w:rFonts w:ascii="Consolas" w:hAnsi="Consolas" w:cs="Consolas"/>
+          <w:color w:val="DCDCDC"/>
+          <w:sz w:val="19"/>
+          <w:szCs w:val="19"/>
+          <w:highlight w:val="black"/>
+        </w:rPr>
+        <w:t xml:space="preserve">        </w:t>
+      </w:r>
+      <w:r>
+        <w:rPr>
+          <w:rFonts w:ascii="Consolas" w:hAnsi="Consolas" w:cs="Consolas"/>
+          <w:color w:val="57A64A"/>
+          <w:sz w:val="19"/>
+          <w:szCs w:val="19"/>
+          <w:highlight w:val="black"/>
+        </w:rPr>
+        <w:t>/// &lt;param name=</w:t>
+      </w:r>
+      <w:r>
+        <w:rPr>
+          <w:rFonts w:ascii="Consolas" w:hAnsi="Consolas" w:cs="Consolas"/>
+          <w:color w:val="C8C8C8"/>
+          <w:sz w:val="19"/>
+          <w:szCs w:val="19"/>
+          <w:highlight w:val="black"/>
+        </w:rPr>
+        <w:t>"playerId"</w:t>
+      </w:r>
+      <w:r>
+        <w:rPr>
+          <w:rFonts w:ascii="Consolas" w:hAnsi="Consolas" w:cs="Consolas"/>
+          <w:color w:val="57A64A"/>
+          <w:sz w:val="19"/>
+          <w:szCs w:val="19"/>
+          <w:highlight w:val="black"/>
+        </w:rPr>
+        <w:t>&gt;The id of the player.&lt;/param&gt;</w:t>
+      </w:r>
+    </w:p>
+    <w:p>
+      <w:pPr>
+        <w:autoSpaceDE w:val="0"/>
+        <w:autoSpaceDN w:val="0"/>
+        <w:adjustRightInd w:val="0"/>
+        <w:spacing w:after="0" w:line="240" w:lineRule="auto"/>
+        <w:rPr>
+          <w:rFonts w:ascii="Consolas" w:hAnsi="Consolas" w:cs="Consolas"/>
+          <w:color w:val="DCDCDC"/>
+          <w:sz w:val="19"/>
+          <w:szCs w:val="19"/>
+          <w:highlight w:val="black"/>
+        </w:rPr>
+      </w:pPr>
+      <w:r>
+        <w:rPr>
+          <w:rFonts w:ascii="Consolas" w:hAnsi="Consolas" w:cs="Consolas"/>
+          <w:color w:val="DCDCDC"/>
+          <w:sz w:val="19"/>
+          <w:szCs w:val="19"/>
+          <w:highlight w:val="black"/>
+        </w:rPr>
+        <w:t xml:space="preserve">        [OperationContract]</w:t>
+      </w:r>
+    </w:p>
+    <w:p>
+      <w:pPr>
+        <w:rPr>
+          <w:rFonts w:ascii="Consolas" w:hAnsi="Consolas" w:cs="Consolas"/>
+          <w:color w:val="DCDCDC"/>
+          <w:sz w:val="19"/>
+          <w:szCs w:val="19"/>
+        </w:rPr>
+      </w:pPr>
+      <w:r>
+        <w:rPr>
+          <w:rFonts w:ascii="Consolas" w:hAnsi="Consolas" w:cs="Consolas"/>
+          <w:color w:val="DCDCDC"/>
+          <w:sz w:val="19"/>
+          <w:szCs w:val="19"/>
+          <w:highlight w:val="black"/>
+        </w:rPr>
+        <w:t xml:space="preserve">        </w:t>
+      </w:r>
+      <w:r>
+        <w:rPr>
+          <w:rFonts w:ascii="Consolas" w:hAnsi="Consolas" w:cs="Consolas"/>
+          <w:color w:val="569CD6"/>
+          <w:sz w:val="19"/>
+          <w:szCs w:val="19"/>
+          <w:highlight w:val="black"/>
+        </w:rPr>
+        <w:t>void</w:t>
+      </w:r>
+      <w:r>
+        <w:rPr>
+          <w:rFonts w:ascii="Consolas" w:hAnsi="Consolas" w:cs="Consolas"/>
+          <w:color w:val="DCDCDC"/>
+          <w:sz w:val="19"/>
+          <w:szCs w:val="19"/>
+          <w:highlight w:val="black"/>
+        </w:rPr>
+        <w:t xml:space="preserve"> restart(</w:t>
+      </w:r>
+      <w:r>
+        <w:rPr>
+          <w:rFonts w:ascii="Consolas" w:hAnsi="Consolas" w:cs="Consolas"/>
+          <w:color w:val="569CD6"/>
+          <w:sz w:val="19"/>
+          <w:szCs w:val="19"/>
+          <w:highlight w:val="black"/>
+        </w:rPr>
+        <w:t>int</w:t>
+      </w:r>
+      <w:r>
+        <w:rPr>
+          <w:rFonts w:ascii="Consolas" w:hAnsi="Consolas" w:cs="Consolas"/>
+          <w:color w:val="DCDCDC"/>
+          <w:sz w:val="19"/>
+          <w:szCs w:val="19"/>
+          <w:highlight w:val="black"/>
+        </w:rPr>
+        <w:t xml:space="preserve"> playerId);</w:t>
+      </w:r>
+    </w:p>
+    <w:p>
+      <w:pPr>
+        <w:pStyle w:val="Heading3"/>
+      </w:pPr>
+      <w:r>
+        <w:t>IChat</w:t>
+      </w:r>
+    </w:p>
+    <w:p>
+      <w:r>
+        <w:t>This interface implements the chat.</w:t>
+      </w:r>
+    </w:p>
+    <w:p>
+      <w:pPr>
+        <w:autoSpaceDE w:val="0"/>
+        <w:autoSpaceDN w:val="0"/>
+        <w:adjustRightInd w:val="0"/>
+        <w:spacing w:after="0" w:line="240" w:lineRule="auto"/>
+        <w:rPr>
+          <w:rFonts w:ascii="Consolas" w:hAnsi="Consolas" w:cs="Consolas"/>
+          <w:color w:val="DCDCDC"/>
+          <w:sz w:val="19"/>
+          <w:szCs w:val="19"/>
+          <w:highlight w:val="black"/>
+        </w:rPr>
+      </w:pPr>
+      <w:r>
+        <w:rPr>
+          <w:rFonts w:ascii="Consolas" w:hAnsi="Consolas" w:cs="Consolas"/>
+          <w:color w:val="57A64A"/>
+          <w:sz w:val="19"/>
+          <w:szCs w:val="19"/>
+          <w:highlight w:val="black"/>
+        </w:rPr>
+        <w:t>/// &lt;summary&gt;</w:t>
+      </w:r>
+    </w:p>
+    <w:p>
+      <w:pPr>
+        <w:autoSpaceDE w:val="0"/>
+        <w:autoSpaceDN w:val="0"/>
+        <w:adjustRightInd w:val="0"/>
+        <w:spacing w:after="0" w:line="240" w:lineRule="auto"/>
+        <w:rPr>
+          <w:rFonts w:ascii="Consolas" w:hAnsi="Consolas" w:cs="Consolas"/>
+          <w:color w:val="DCDCDC"/>
+          <w:sz w:val="19"/>
+          <w:szCs w:val="19"/>
+          <w:highlight w:val="black"/>
+        </w:rPr>
+      </w:pPr>
+      <w:r>
+        <w:rPr>
+          <w:rFonts w:ascii="Consolas" w:hAnsi="Consolas" w:cs="Consolas"/>
+          <w:color w:val="DCDCDC"/>
+          <w:sz w:val="19"/>
+          <w:szCs w:val="19"/>
+          <w:highlight w:val="black"/>
+        </w:rPr>
+        <w:t xml:space="preserve">        </w:t>
+      </w:r>
+      <w:r>
+        <w:rPr>
+          <w:rFonts w:ascii="Consolas" w:hAnsi="Consolas" w:cs="Consolas"/>
+          <w:color w:val="57A64A"/>
+          <w:sz w:val="19"/>
+          <w:szCs w:val="19"/>
+          <w:highlight w:val="black"/>
+        </w:rPr>
+        <w:t>/// It sends a player's message to the server.</w:t>
+      </w:r>
+    </w:p>
+    <w:p>
+      <w:pPr>
+        <w:autoSpaceDE w:val="0"/>
+        <w:autoSpaceDN w:val="0"/>
+        <w:adjustRightInd w:val="0"/>
+        <w:spacing w:after="0" w:line="240" w:lineRule="auto"/>
+        <w:rPr>
+          <w:rFonts w:ascii="Consolas" w:hAnsi="Consolas" w:cs="Consolas"/>
+          <w:color w:val="DCDCDC"/>
+          <w:sz w:val="19"/>
+          <w:szCs w:val="19"/>
+          <w:highlight w:val="black"/>
+        </w:rPr>
+      </w:pPr>
+      <w:r>
+        <w:rPr>
+          <w:rFonts w:ascii="Consolas" w:hAnsi="Consolas" w:cs="Consolas"/>
+          <w:color w:val="DCDCDC"/>
+          <w:sz w:val="19"/>
+          <w:szCs w:val="19"/>
+          <w:highlight w:val="black"/>
+        </w:rPr>
+        <w:t xml:space="preserve">        </w:t>
+      </w:r>
+      <w:r>
+        <w:rPr>
+          <w:rFonts w:ascii="Consolas" w:hAnsi="Consolas" w:cs="Consolas"/>
+          <w:color w:val="57A64A"/>
+          <w:sz w:val="19"/>
+          <w:szCs w:val="19"/>
+          <w:highlight w:val="black"/>
+        </w:rPr>
+        <w:t>/// &lt;/summary&gt;</w:t>
+      </w:r>
+    </w:p>
+    <w:p>
+      <w:pPr>
+        <w:autoSpaceDE w:val="0"/>
+        <w:autoSpaceDN w:val="0"/>
+        <w:adjustRightInd w:val="0"/>
+        <w:spacing w:after="0" w:line="240" w:lineRule="auto"/>
+        <w:rPr>
+          <w:rFonts w:ascii="Consolas" w:hAnsi="Consolas" w:cs="Consolas"/>
+          <w:color w:val="DCDCDC"/>
+          <w:sz w:val="19"/>
+          <w:szCs w:val="19"/>
+          <w:highlight w:val="black"/>
+        </w:rPr>
+      </w:pPr>
+      <w:r>
+        <w:rPr>
+          <w:rFonts w:ascii="Consolas" w:hAnsi="Consolas" w:cs="Consolas"/>
+          <w:color w:val="DCDCDC"/>
+          <w:sz w:val="19"/>
+          <w:szCs w:val="19"/>
+          <w:highlight w:val="black"/>
+        </w:rPr>
+        <w:t xml:space="preserve">        </w:t>
+      </w:r>
+      <w:r>
+        <w:rPr>
+          <w:rFonts w:ascii="Consolas" w:hAnsi="Consolas" w:cs="Consolas"/>
+          <w:color w:val="57A64A"/>
+          <w:sz w:val="19"/>
+          <w:szCs w:val="19"/>
+          <w:highlight w:val="black"/>
+        </w:rPr>
+        <w:t>/// &lt;param name=</w:t>
+      </w:r>
+      <w:r>
+        <w:rPr>
+          <w:rFonts w:ascii="Consolas" w:hAnsi="Consolas" w:cs="Consolas"/>
+          <w:color w:val="C8C8C8"/>
+          <w:sz w:val="19"/>
+          <w:szCs w:val="19"/>
+          <w:highlight w:val="black"/>
+        </w:rPr>
+        <w:t>"player_id"</w:t>
+      </w:r>
+      <w:r>
+        <w:rPr>
+          <w:rFonts w:ascii="Consolas" w:hAnsi="Consolas" w:cs="Consolas"/>
+          <w:color w:val="57A64A"/>
+          <w:sz w:val="19"/>
+          <w:szCs w:val="19"/>
+          <w:highlight w:val="black"/>
+        </w:rPr>
+        <w:t>&gt;The player that send the message.&lt;/param&gt;</w:t>
+      </w:r>
+    </w:p>
+    <w:p>
+      <w:pPr>
+        <w:autoSpaceDE w:val="0"/>
+        <w:autoSpaceDN w:val="0"/>
+        <w:adjustRightInd w:val="0"/>
+        <w:spacing w:after="0" w:line="240" w:lineRule="auto"/>
+        <w:rPr>
+          <w:rFonts w:ascii="Consolas" w:hAnsi="Consolas" w:cs="Consolas"/>
+          <w:color w:val="DCDCDC"/>
+          <w:sz w:val="19"/>
+          <w:szCs w:val="19"/>
+          <w:highlight w:val="black"/>
+        </w:rPr>
+      </w:pPr>
+      <w:r>
+        <w:rPr>
+          <w:rFonts w:ascii="Consolas" w:hAnsi="Consolas" w:cs="Consolas"/>
+          <w:color w:val="DCDCDC"/>
+          <w:sz w:val="19"/>
+          <w:szCs w:val="19"/>
+          <w:highlight w:val="black"/>
+        </w:rPr>
+        <w:t xml:space="preserve">        </w:t>
+      </w:r>
+      <w:r>
+        <w:rPr>
+          <w:rFonts w:ascii="Consolas" w:hAnsi="Consolas" w:cs="Consolas"/>
+          <w:color w:val="57A64A"/>
+          <w:sz w:val="19"/>
+          <w:szCs w:val="19"/>
+          <w:highlight w:val="black"/>
+        </w:rPr>
+        <w:t>/// &lt;param name=</w:t>
+      </w:r>
+      <w:r>
+        <w:rPr>
+          <w:rFonts w:ascii="Consolas" w:hAnsi="Consolas" w:cs="Consolas"/>
+          <w:color w:val="C8C8C8"/>
+          <w:sz w:val="19"/>
+          <w:szCs w:val="19"/>
+          <w:highlight w:val="black"/>
+        </w:rPr>
+        <w:t>"message"</w:t>
+      </w:r>
+      <w:r>
+        <w:rPr>
+          <w:rFonts w:ascii="Consolas" w:hAnsi="Consolas" w:cs="Consolas"/>
+          <w:color w:val="57A64A"/>
+          <w:sz w:val="19"/>
+          <w:szCs w:val="19"/>
+          <w:highlight w:val="black"/>
+        </w:rPr>
+        <w:t>&gt;The message that was sent.&lt;/param&gt;</w:t>
+      </w:r>
+    </w:p>
+    <w:p>
+      <w:pPr>
+        <w:rPr>
+          <w:rFonts w:ascii="Consolas" w:hAnsi="Consolas" w:cs="Consolas"/>
+          <w:color w:val="DCDCDC"/>
+          <w:sz w:val="19"/>
+          <w:szCs w:val="19"/>
+        </w:rPr>
+      </w:pPr>
+      <w:r>
+        <w:rPr>
+          <w:rFonts w:ascii="Consolas" w:hAnsi="Consolas" w:cs="Consolas"/>
+          <w:color w:val="DCDCDC"/>
+          <w:sz w:val="19"/>
+          <w:szCs w:val="19"/>
+          <w:highlight w:val="black"/>
+        </w:rPr>
+        <w:t xml:space="preserve">        </w:t>
+      </w:r>
+      <w:r>
+        <w:rPr>
+          <w:rFonts w:ascii="Consolas" w:hAnsi="Consolas" w:cs="Consolas"/>
+          <w:color w:val="569CD6"/>
+          <w:sz w:val="19"/>
+          <w:szCs w:val="19"/>
+          <w:highlight w:val="black"/>
+        </w:rPr>
+        <w:t>void</w:t>
+      </w:r>
+      <w:r>
+        <w:rPr>
+          <w:rFonts w:ascii="Consolas" w:hAnsi="Consolas" w:cs="Consolas"/>
+          <w:color w:val="DCDCDC"/>
+          <w:sz w:val="19"/>
+          <w:szCs w:val="19"/>
+          <w:highlight w:val="black"/>
+        </w:rPr>
+        <w:t xml:space="preserve"> sendMessage(</w:t>
+      </w:r>
+      <w:r>
+        <w:rPr>
+          <w:rFonts w:ascii="Consolas" w:hAnsi="Consolas" w:cs="Consolas"/>
+          <w:color w:val="569CD6"/>
+          <w:sz w:val="19"/>
+          <w:szCs w:val="19"/>
+          <w:highlight w:val="black"/>
+        </w:rPr>
+        <w:t>int</w:t>
+      </w:r>
+      <w:r>
+        <w:rPr>
+          <w:rFonts w:ascii="Consolas" w:hAnsi="Consolas" w:cs="Consolas"/>
+          <w:color w:val="DCDCDC"/>
+          <w:sz w:val="19"/>
+          <w:szCs w:val="19"/>
+          <w:highlight w:val="black"/>
+        </w:rPr>
+        <w:t xml:space="preserve"> player_id, </w:t>
+      </w:r>
+      <w:r>
+        <w:rPr>
+          <w:rFonts w:ascii="Consolas" w:hAnsi="Consolas" w:cs="Consolas"/>
+          <w:color w:val="569CD6"/>
+          <w:sz w:val="19"/>
+          <w:szCs w:val="19"/>
+          <w:highlight w:val="black"/>
+        </w:rPr>
+        <w:t>string</w:t>
+      </w:r>
+      <w:r>
+        <w:rPr>
+          <w:rFonts w:ascii="Consolas" w:hAnsi="Consolas" w:cs="Consolas"/>
+          <w:color w:val="DCDCDC"/>
+          <w:sz w:val="19"/>
+          <w:szCs w:val="19"/>
+          <w:highlight w:val="black"/>
+        </w:rPr>
+        <w:t xml:space="preserve"> message);</w:t>
+      </w:r>
+    </w:p>
+    <w:p>
+      <w:pPr>
+        <w:pStyle w:val="Heading3"/>
+      </w:pPr>
+    </w:p>
+    <w:p>
+      <w:pPr>
+        <w:pStyle w:val="Heading3"/>
+      </w:pPr>
+      <w:r>
+        <w:t>IGameCallback and IChatcallback</w:t>
+      </w:r>
+    </w:p>
+    <w:p>
+      <w:r>
+        <w:t>These interfaces are implemented in the client and have basic functionality.</w:t>
+      </w:r>
+    </w:p>
+    <w:p>
+      <w:pPr>
+        <w:autoSpaceDE w:val="0"/>
+        <w:autoSpaceDN w:val="0"/>
+        <w:adjustRightInd w:val="0"/>
+        <w:spacing w:after="0" w:line="240" w:lineRule="auto"/>
+        <w:rPr>
+          <w:rFonts w:ascii="Consolas" w:hAnsi="Consolas" w:cs="Consolas"/>
+          <w:color w:val="DCDCDC"/>
+          <w:sz w:val="19"/>
+          <w:szCs w:val="19"/>
+          <w:highlight w:val="black"/>
+        </w:rPr>
+      </w:pPr>
+      <w:r>
+        <w:rPr>
+          <w:rFonts w:ascii="Consolas" w:hAnsi="Consolas" w:cs="Consolas"/>
+          <w:color w:val="569CD6"/>
+          <w:sz w:val="19"/>
+          <w:szCs w:val="19"/>
+          <w:highlight w:val="black"/>
+        </w:rPr>
+        <w:t>interface</w:t>
+      </w:r>
+      <w:r>
+        <w:rPr>
+          <w:rFonts w:ascii="Consolas" w:hAnsi="Consolas" w:cs="Consolas"/>
+          <w:color w:val="DCDCDC"/>
+          <w:sz w:val="19"/>
+          <w:szCs w:val="19"/>
+          <w:highlight w:val="black"/>
+        </w:rPr>
+        <w:t xml:space="preserve"> </w:t>
+      </w:r>
+      <w:r>
+        <w:rPr>
+          <w:rFonts w:ascii="Consolas" w:hAnsi="Consolas" w:cs="Consolas"/>
+          <w:color w:val="B8D7A3"/>
+          <w:sz w:val="19"/>
+          <w:szCs w:val="19"/>
+          <w:highlight w:val="black"/>
+        </w:rPr>
+        <w:t>IGameCallback</w:t>
+      </w:r>
+    </w:p>
+    <w:p>
+      <w:pPr>
+        <w:autoSpaceDE w:val="0"/>
+        <w:autoSpaceDN w:val="0"/>
+        <w:adjustRightInd w:val="0"/>
+        <w:spacing w:after="0" w:line="240" w:lineRule="auto"/>
+        <w:rPr>
+          <w:rFonts w:ascii="Consolas" w:hAnsi="Consolas" w:cs="Consolas"/>
+          <w:color w:val="DCDCDC"/>
+          <w:sz w:val="19"/>
+          <w:szCs w:val="19"/>
+          <w:highlight w:val="black"/>
+        </w:rPr>
+      </w:pPr>
+      <w:r>
+        <w:rPr>
+          <w:rFonts w:ascii="Consolas" w:hAnsi="Consolas" w:cs="Consolas"/>
+          <w:color w:val="DCDCDC"/>
+          <w:sz w:val="19"/>
+          <w:szCs w:val="19"/>
+          <w:highlight w:val="black"/>
+        </w:rPr>
+        <w:t xml:space="preserve">    {</w:t>
+      </w:r>
+    </w:p>
+    <w:p>
+      <w:pPr>
+        <w:autoSpaceDE w:val="0"/>
+        <w:autoSpaceDN w:val="0"/>
+        <w:adjustRightInd w:val="0"/>
+        <w:spacing w:after="0" w:line="240" w:lineRule="auto"/>
+        <w:rPr>
+          <w:rFonts w:ascii="Consolas" w:hAnsi="Consolas" w:cs="Consolas"/>
+          <w:color w:val="DCDCDC"/>
+          <w:sz w:val="19"/>
+          <w:szCs w:val="19"/>
+          <w:highlight w:val="black"/>
+        </w:rPr>
+      </w:pPr>
+      <w:r>
+        <w:rPr>
+          <w:rFonts w:ascii="Consolas" w:hAnsi="Consolas" w:cs="Consolas"/>
+          <w:color w:val="DCDCDC"/>
+          <w:sz w:val="19"/>
+          <w:szCs w:val="19"/>
+          <w:highlight w:val="black"/>
+        </w:rPr>
+        <w:t xml:space="preserve">        </w:t>
+      </w:r>
+      <w:r>
+        <w:rPr>
+          <w:rFonts w:ascii="Consolas" w:hAnsi="Consolas" w:cs="Consolas"/>
+          <w:color w:val="57A64A"/>
+          <w:sz w:val="19"/>
+          <w:szCs w:val="19"/>
+          <w:highlight w:val="black"/>
+        </w:rPr>
+        <w:t>/// &lt;summary&gt;</w:t>
+      </w:r>
+    </w:p>
+    <w:p>
+      <w:pPr>
+        <w:autoSpaceDE w:val="0"/>
+        <w:autoSpaceDN w:val="0"/>
+        <w:adjustRightInd w:val="0"/>
+        <w:spacing w:after="0" w:line="240" w:lineRule="auto"/>
+        <w:rPr>
+          <w:rFonts w:ascii="Consolas" w:hAnsi="Consolas" w:cs="Consolas"/>
+          <w:color w:val="DCDCDC"/>
+          <w:sz w:val="19"/>
+          <w:szCs w:val="19"/>
+          <w:highlight w:val="black"/>
+        </w:rPr>
+      </w:pPr>
+      <w:r>
+        <w:rPr>
+          <w:rFonts w:ascii="Consolas" w:hAnsi="Consolas" w:cs="Consolas"/>
+          <w:color w:val="DCDCDC"/>
+          <w:sz w:val="19"/>
+          <w:szCs w:val="19"/>
+          <w:highlight w:val="black"/>
+        </w:rPr>
+        <w:t xml:space="preserve">        </w:t>
+      </w:r>
+      <w:r>
+        <w:rPr>
+          <w:rFonts w:ascii="Consolas" w:hAnsi="Consolas" w:cs="Consolas"/>
+          <w:color w:val="57A64A"/>
+          <w:sz w:val="19"/>
+          <w:szCs w:val="19"/>
+          <w:highlight w:val="black"/>
+        </w:rPr>
+        <w:t>/// It sets the unique id on the client.</w:t>
+      </w:r>
+    </w:p>
+    <w:p>
+      <w:pPr>
+        <w:autoSpaceDE w:val="0"/>
+        <w:autoSpaceDN w:val="0"/>
+        <w:adjustRightInd w:val="0"/>
+        <w:spacing w:after="0" w:line="240" w:lineRule="auto"/>
+        <w:rPr>
+          <w:rFonts w:ascii="Consolas" w:hAnsi="Consolas" w:cs="Consolas"/>
+          <w:color w:val="DCDCDC"/>
+          <w:sz w:val="19"/>
+          <w:szCs w:val="19"/>
+          <w:highlight w:val="black"/>
+        </w:rPr>
+      </w:pPr>
+      <w:r>
+        <w:rPr>
+          <w:rFonts w:ascii="Consolas" w:hAnsi="Consolas" w:cs="Consolas"/>
+          <w:color w:val="DCDCDC"/>
+          <w:sz w:val="19"/>
+          <w:szCs w:val="19"/>
+          <w:highlight w:val="black"/>
+        </w:rPr>
+        <w:t xml:space="preserve">        </w:t>
+      </w:r>
+      <w:r>
+        <w:rPr>
+          <w:rFonts w:ascii="Consolas" w:hAnsi="Consolas" w:cs="Consolas"/>
+          <w:color w:val="57A64A"/>
+          <w:sz w:val="19"/>
+          <w:szCs w:val="19"/>
+          <w:highlight w:val="black"/>
+        </w:rPr>
+        <w:t>/// &lt;/summary&gt;</w:t>
+      </w:r>
+    </w:p>
+    <w:p>
+      <w:pPr>
+        <w:autoSpaceDE w:val="0"/>
+        <w:autoSpaceDN w:val="0"/>
+        <w:adjustRightInd w:val="0"/>
+        <w:spacing w:after="0" w:line="240" w:lineRule="auto"/>
+        <w:rPr>
+          <w:rFonts w:ascii="Consolas" w:hAnsi="Consolas" w:cs="Consolas"/>
+          <w:color w:val="DCDCDC"/>
+          <w:sz w:val="19"/>
+          <w:szCs w:val="19"/>
+          <w:highlight w:val="black"/>
+        </w:rPr>
+      </w:pPr>
+      <w:r>
+        <w:rPr>
+          <w:rFonts w:ascii="Consolas" w:hAnsi="Consolas" w:cs="Consolas"/>
+          <w:color w:val="DCDCDC"/>
+          <w:sz w:val="19"/>
+          <w:szCs w:val="19"/>
+          <w:highlight w:val="black"/>
+        </w:rPr>
+        <w:t xml:space="preserve">        [OperationContract(IsOneWay </w:t>
+      </w:r>
+      <w:r>
+        <w:rPr>
+          <w:rFonts w:ascii="Consolas" w:hAnsi="Consolas" w:cs="Consolas"/>
+          <w:color w:val="B4B4B4"/>
+          <w:sz w:val="19"/>
+          <w:szCs w:val="19"/>
+          <w:highlight w:val="black"/>
+        </w:rPr>
+        <w:t>=</w:t>
+      </w:r>
+      <w:r>
+        <w:rPr>
+          <w:rFonts w:ascii="Consolas" w:hAnsi="Consolas" w:cs="Consolas"/>
+          <w:color w:val="DCDCDC"/>
+          <w:sz w:val="19"/>
+          <w:szCs w:val="19"/>
+          <w:highlight w:val="black"/>
+        </w:rPr>
+        <w:t xml:space="preserve"> </w:t>
+      </w:r>
+      <w:r>
+        <w:rPr>
+          <w:rFonts w:ascii="Consolas" w:hAnsi="Consolas" w:cs="Consolas"/>
+          <w:color w:val="569CD6"/>
+          <w:sz w:val="19"/>
+          <w:szCs w:val="19"/>
+          <w:highlight w:val="black"/>
+        </w:rPr>
+        <w:t>true</w:t>
+      </w:r>
+      <w:r>
+        <w:rPr>
+          <w:rFonts w:ascii="Consolas" w:hAnsi="Consolas" w:cs="Consolas"/>
+          <w:color w:val="DCDCDC"/>
+          <w:sz w:val="19"/>
+          <w:szCs w:val="19"/>
+          <w:highlight w:val="black"/>
+        </w:rPr>
+        <w:t>)]</w:t>
+      </w:r>
+    </w:p>
+    <w:p>
+      <w:pPr>
+        <w:autoSpaceDE w:val="0"/>
+        <w:autoSpaceDN w:val="0"/>
+        <w:adjustRightInd w:val="0"/>
+        <w:spacing w:after="0" w:line="240" w:lineRule="auto"/>
+        <w:rPr>
+          <w:rFonts w:ascii="Consolas" w:hAnsi="Consolas" w:cs="Consolas"/>
+          <w:color w:val="DCDCDC"/>
+          <w:sz w:val="19"/>
+          <w:szCs w:val="19"/>
+          <w:highlight w:val="black"/>
+        </w:rPr>
+      </w:pPr>
+      <w:r>
+        <w:rPr>
+          <w:rFonts w:ascii="Consolas" w:hAnsi="Consolas" w:cs="Consolas"/>
+          <w:color w:val="DCDCDC"/>
+          <w:sz w:val="19"/>
+          <w:szCs w:val="19"/>
+          <w:highlight w:val="black"/>
+        </w:rPr>
+        <w:t xml:space="preserve">        </w:t>
+      </w:r>
+      <w:r>
+        <w:rPr>
+          <w:rFonts w:ascii="Consolas" w:hAnsi="Consolas" w:cs="Consolas"/>
+          <w:color w:val="569CD6"/>
+          <w:sz w:val="19"/>
+          <w:szCs w:val="19"/>
+          <w:highlight w:val="black"/>
+        </w:rPr>
+        <w:t>void</w:t>
+      </w:r>
+      <w:r>
+        <w:rPr>
+          <w:rFonts w:ascii="Consolas" w:hAnsi="Consolas" w:cs="Consolas"/>
+          <w:color w:val="DCDCDC"/>
+          <w:sz w:val="19"/>
+          <w:szCs w:val="19"/>
+          <w:highlight w:val="black"/>
+        </w:rPr>
+        <w:t xml:space="preserve"> setId();</w:t>
+      </w:r>
+    </w:p>
+    <w:p>
+      <w:pPr>
+        <w:autoSpaceDE w:val="0"/>
+        <w:autoSpaceDN w:val="0"/>
+        <w:adjustRightInd w:val="0"/>
+        <w:spacing w:after="0" w:line="240" w:lineRule="auto"/>
+        <w:rPr>
+          <w:rFonts w:ascii="Consolas" w:hAnsi="Consolas" w:cs="Consolas"/>
+          <w:color w:val="DCDCDC"/>
+          <w:sz w:val="19"/>
+          <w:szCs w:val="19"/>
+          <w:highlight w:val="black"/>
+        </w:rPr>
+      </w:pPr>
+    </w:p>
+    <w:p>
+      <w:pPr>
+        <w:autoSpaceDE w:val="0"/>
+        <w:autoSpaceDN w:val="0"/>
+        <w:adjustRightInd w:val="0"/>
+        <w:spacing w:after="0" w:line="240" w:lineRule="auto"/>
+        <w:rPr>
+          <w:rFonts w:ascii="Consolas" w:hAnsi="Consolas" w:cs="Consolas"/>
+          <w:color w:val="DCDCDC"/>
+          <w:sz w:val="19"/>
+          <w:szCs w:val="19"/>
+          <w:highlight w:val="black"/>
+        </w:rPr>
+      </w:pPr>
+      <w:r>
+        <w:rPr>
+          <w:rFonts w:ascii="Consolas" w:hAnsi="Consolas" w:cs="Consolas"/>
+          <w:color w:val="DCDCDC"/>
+          <w:sz w:val="19"/>
+          <w:szCs w:val="19"/>
+          <w:highlight w:val="black"/>
+        </w:rPr>
+        <w:t xml:space="preserve">        </w:t>
+      </w:r>
+      <w:r>
+        <w:rPr>
+          <w:rFonts w:ascii="Consolas" w:hAnsi="Consolas" w:cs="Consolas"/>
+          <w:color w:val="57A64A"/>
+          <w:sz w:val="19"/>
+          <w:szCs w:val="19"/>
+          <w:highlight w:val="black"/>
+        </w:rPr>
+        <w:t>/// &lt;summary&gt;</w:t>
+      </w:r>
+    </w:p>
+    <w:p>
+      <w:pPr>
+        <w:autoSpaceDE w:val="0"/>
+        <w:autoSpaceDN w:val="0"/>
+        <w:adjustRightInd w:val="0"/>
+        <w:spacing w:after="0" w:line="240" w:lineRule="auto"/>
+        <w:rPr>
+          <w:rFonts w:ascii="Consolas" w:hAnsi="Consolas" w:cs="Consolas"/>
+          <w:color w:val="DCDCDC"/>
+          <w:sz w:val="19"/>
+          <w:szCs w:val="19"/>
+          <w:highlight w:val="black"/>
+        </w:rPr>
+      </w:pPr>
+      <w:r>
+        <w:rPr>
+          <w:rFonts w:ascii="Consolas" w:hAnsi="Consolas" w:cs="Consolas"/>
+          <w:color w:val="DCDCDC"/>
+          <w:sz w:val="19"/>
+          <w:szCs w:val="19"/>
+          <w:highlight w:val="black"/>
+        </w:rPr>
+        <w:t xml:space="preserve">        </w:t>
+      </w:r>
+      <w:r>
+        <w:rPr>
+          <w:rFonts w:ascii="Consolas" w:hAnsi="Consolas" w:cs="Consolas"/>
+          <w:color w:val="57A64A"/>
+          <w:sz w:val="19"/>
+          <w:szCs w:val="19"/>
+          <w:highlight w:val="black"/>
+        </w:rPr>
+        <w:t>/// It notifies the client that the game starts.</w:t>
+      </w:r>
+    </w:p>
+    <w:p>
+      <w:pPr>
+        <w:autoSpaceDE w:val="0"/>
+        <w:autoSpaceDN w:val="0"/>
+        <w:adjustRightInd w:val="0"/>
+        <w:spacing w:after="0" w:line="240" w:lineRule="auto"/>
+        <w:rPr>
+          <w:rFonts w:ascii="Consolas" w:hAnsi="Consolas" w:cs="Consolas"/>
+          <w:color w:val="DCDCDC"/>
+          <w:sz w:val="19"/>
+          <w:szCs w:val="19"/>
+          <w:highlight w:val="black"/>
+        </w:rPr>
+      </w:pPr>
+      <w:r>
+        <w:rPr>
+          <w:rFonts w:ascii="Consolas" w:hAnsi="Consolas" w:cs="Consolas"/>
+          <w:color w:val="DCDCDC"/>
+          <w:sz w:val="19"/>
+          <w:szCs w:val="19"/>
+          <w:highlight w:val="black"/>
+        </w:rPr>
+        <w:t xml:space="preserve">        </w:t>
+      </w:r>
+      <w:r>
+        <w:rPr>
+          <w:rFonts w:ascii="Consolas" w:hAnsi="Consolas" w:cs="Consolas"/>
+          <w:color w:val="57A64A"/>
+          <w:sz w:val="19"/>
+          <w:szCs w:val="19"/>
+          <w:highlight w:val="black"/>
+        </w:rPr>
+        <w:t>/// &lt;/summary&gt;</w:t>
+      </w:r>
+    </w:p>
+    <w:p>
+      <w:pPr>
+        <w:autoSpaceDE w:val="0"/>
+        <w:autoSpaceDN w:val="0"/>
+        <w:adjustRightInd w:val="0"/>
+        <w:spacing w:after="0" w:line="240" w:lineRule="auto"/>
+        <w:rPr>
+          <w:rFonts w:ascii="Consolas" w:hAnsi="Consolas" w:cs="Consolas"/>
+          <w:color w:val="DCDCDC"/>
+          <w:sz w:val="19"/>
+          <w:szCs w:val="19"/>
+          <w:highlight w:val="black"/>
+        </w:rPr>
+      </w:pPr>
+      <w:r>
+        <w:rPr>
+          <w:rFonts w:ascii="Consolas" w:hAnsi="Consolas" w:cs="Consolas"/>
+          <w:color w:val="DCDCDC"/>
+          <w:sz w:val="19"/>
+          <w:szCs w:val="19"/>
+          <w:highlight w:val="black"/>
+        </w:rPr>
+        <w:lastRenderedPageBreak/>
+        <w:t xml:space="preserve">        [OperationContract(IsOneWay </w:t>
+      </w:r>
+      <w:r>
+        <w:rPr>
+          <w:rFonts w:ascii="Consolas" w:hAnsi="Consolas" w:cs="Consolas"/>
+          <w:color w:val="B4B4B4"/>
+          <w:sz w:val="19"/>
+          <w:szCs w:val="19"/>
+          <w:highlight w:val="black"/>
+        </w:rPr>
+        <w:t>=</w:t>
+      </w:r>
+      <w:r>
+        <w:rPr>
+          <w:rFonts w:ascii="Consolas" w:hAnsi="Consolas" w:cs="Consolas"/>
+          <w:color w:val="DCDCDC"/>
+          <w:sz w:val="19"/>
+          <w:szCs w:val="19"/>
+          <w:highlight w:val="black"/>
+        </w:rPr>
+        <w:t xml:space="preserve"> </w:t>
+      </w:r>
+      <w:r>
+        <w:rPr>
+          <w:rFonts w:ascii="Consolas" w:hAnsi="Consolas" w:cs="Consolas"/>
+          <w:color w:val="569CD6"/>
+          <w:sz w:val="19"/>
+          <w:szCs w:val="19"/>
+          <w:highlight w:val="black"/>
+        </w:rPr>
+        <w:t>true</w:t>
+      </w:r>
+      <w:r>
+        <w:rPr>
+          <w:rFonts w:ascii="Consolas" w:hAnsi="Consolas" w:cs="Consolas"/>
+          <w:color w:val="DCDCDC"/>
+          <w:sz w:val="19"/>
+          <w:szCs w:val="19"/>
+          <w:highlight w:val="black"/>
+        </w:rPr>
+        <w:t>)]</w:t>
+      </w:r>
+    </w:p>
+    <w:p>
+      <w:pPr>
+        <w:autoSpaceDE w:val="0"/>
+        <w:autoSpaceDN w:val="0"/>
+        <w:adjustRightInd w:val="0"/>
+        <w:spacing w:after="0" w:line="240" w:lineRule="auto"/>
+        <w:rPr>
+          <w:rFonts w:ascii="Consolas" w:hAnsi="Consolas" w:cs="Consolas"/>
+          <w:color w:val="DCDCDC"/>
+          <w:sz w:val="19"/>
+          <w:szCs w:val="19"/>
+          <w:highlight w:val="black"/>
+        </w:rPr>
+      </w:pPr>
+      <w:r>
+        <w:rPr>
+          <w:rFonts w:ascii="Consolas" w:hAnsi="Consolas" w:cs="Consolas"/>
+          <w:color w:val="DCDCDC"/>
+          <w:sz w:val="19"/>
+          <w:szCs w:val="19"/>
+          <w:highlight w:val="black"/>
+        </w:rPr>
+        <w:t xml:space="preserve">        </w:t>
+      </w:r>
+      <w:r>
+        <w:rPr>
+          <w:rFonts w:ascii="Consolas" w:hAnsi="Consolas" w:cs="Consolas"/>
+          <w:color w:val="569CD6"/>
+          <w:sz w:val="19"/>
+          <w:szCs w:val="19"/>
+          <w:highlight w:val="black"/>
+        </w:rPr>
+        <w:t>void</w:t>
+      </w:r>
+      <w:r>
+        <w:rPr>
+          <w:rFonts w:ascii="Consolas" w:hAnsi="Consolas" w:cs="Consolas"/>
+          <w:color w:val="DCDCDC"/>
+          <w:sz w:val="19"/>
+          <w:szCs w:val="19"/>
+          <w:highlight w:val="black"/>
+        </w:rPr>
+        <w:t xml:space="preserve"> startGameInClient();</w:t>
+      </w:r>
+    </w:p>
+    <w:p>
+      <w:pPr>
+        <w:rPr>
+          <w:rFonts w:ascii="Consolas" w:hAnsi="Consolas" w:cs="Consolas"/>
+          <w:color w:val="DCDCDC"/>
+          <w:sz w:val="19"/>
+          <w:szCs w:val="19"/>
+        </w:rPr>
+      </w:pPr>
+      <w:r>
+        <w:rPr>
+          <w:rFonts w:ascii="Consolas" w:hAnsi="Consolas" w:cs="Consolas"/>
+          <w:color w:val="DCDCDC"/>
+          <w:sz w:val="19"/>
+          <w:szCs w:val="19"/>
+          <w:highlight w:val="black"/>
+        </w:rPr>
+        <w:t xml:space="preserve">    }</w:t>
+      </w:r>
+    </w:p>
+    <w:p>
+      <w:pPr>
+        <w:autoSpaceDE w:val="0"/>
+        <w:autoSpaceDN w:val="0"/>
+        <w:adjustRightInd w:val="0"/>
+        <w:spacing w:after="0" w:line="240" w:lineRule="auto"/>
+        <w:rPr>
+          <w:rFonts w:ascii="Consolas" w:hAnsi="Consolas" w:cs="Consolas"/>
+          <w:color w:val="DCDCDC"/>
+          <w:sz w:val="19"/>
+          <w:szCs w:val="19"/>
+          <w:highlight w:val="black"/>
+        </w:rPr>
+      </w:pPr>
+      <w:r>
+        <w:rPr>
+          <w:rFonts w:ascii="Consolas" w:hAnsi="Consolas" w:cs="Consolas"/>
+          <w:color w:val="569CD6"/>
+          <w:sz w:val="19"/>
+          <w:szCs w:val="19"/>
+          <w:highlight w:val="black"/>
+        </w:rPr>
+        <w:t>interface</w:t>
+      </w:r>
+      <w:r>
+        <w:rPr>
+          <w:rFonts w:ascii="Consolas" w:hAnsi="Consolas" w:cs="Consolas"/>
+          <w:color w:val="DCDCDC"/>
+          <w:sz w:val="19"/>
+          <w:szCs w:val="19"/>
+          <w:highlight w:val="black"/>
+        </w:rPr>
+        <w:t xml:space="preserve"> </w:t>
+      </w:r>
+      <w:r>
+        <w:rPr>
+          <w:rFonts w:ascii="Consolas" w:hAnsi="Consolas" w:cs="Consolas"/>
+          <w:color w:val="B8D7A3"/>
+          <w:sz w:val="19"/>
+          <w:szCs w:val="19"/>
+          <w:highlight w:val="black"/>
+        </w:rPr>
+        <w:t>IChatCallback</w:t>
+      </w:r>
+    </w:p>
+    <w:p>
+      <w:pPr>
+        <w:autoSpaceDE w:val="0"/>
+        <w:autoSpaceDN w:val="0"/>
+        <w:adjustRightInd w:val="0"/>
+        <w:spacing w:after="0" w:line="240" w:lineRule="auto"/>
+        <w:rPr>
+          <w:rFonts w:ascii="Consolas" w:hAnsi="Consolas" w:cs="Consolas"/>
+          <w:color w:val="DCDCDC"/>
+          <w:sz w:val="19"/>
+          <w:szCs w:val="19"/>
+          <w:highlight w:val="black"/>
+        </w:rPr>
+      </w:pPr>
+      <w:r>
+        <w:rPr>
+          <w:rFonts w:ascii="Consolas" w:hAnsi="Consolas" w:cs="Consolas"/>
+          <w:color w:val="DCDCDC"/>
+          <w:sz w:val="19"/>
+          <w:szCs w:val="19"/>
+          <w:highlight w:val="black"/>
+        </w:rPr>
+        <w:t xml:space="preserve">    {</w:t>
+      </w:r>
+      <w:bookmarkStart w:id="2" w:name="_GoBack"/>
       <w:bookmarkEnd w:id="2"/>
     </w:p>
-    <w:p/>
+    <w:p>
+      <w:pPr>
+        <w:autoSpaceDE w:val="0"/>
+        <w:autoSpaceDN w:val="0"/>
+        <w:adjustRightInd w:val="0"/>
+        <w:spacing w:after="0" w:line="240" w:lineRule="auto"/>
+        <w:rPr>
+          <w:rFonts w:ascii="Consolas" w:hAnsi="Consolas" w:cs="Consolas"/>
+          <w:color w:val="DCDCDC"/>
+          <w:sz w:val="19"/>
+          <w:szCs w:val="19"/>
+          <w:highlight w:val="black"/>
+        </w:rPr>
+      </w:pPr>
+      <w:r>
+        <w:rPr>
+          <w:rFonts w:ascii="Consolas" w:hAnsi="Consolas" w:cs="Consolas"/>
+          <w:color w:val="DCDCDC"/>
+          <w:sz w:val="19"/>
+          <w:szCs w:val="19"/>
+          <w:highlight w:val="black"/>
+        </w:rPr>
+        <w:t xml:space="preserve">        </w:t>
+      </w:r>
+      <w:r>
+        <w:rPr>
+          <w:rFonts w:ascii="Consolas" w:hAnsi="Consolas" w:cs="Consolas"/>
+          <w:color w:val="57A64A"/>
+          <w:sz w:val="19"/>
+          <w:szCs w:val="19"/>
+          <w:highlight w:val="black"/>
+        </w:rPr>
+        <w:t>/// &lt;summary&gt;</w:t>
+      </w:r>
+    </w:p>
+    <w:p>
+      <w:pPr>
+        <w:autoSpaceDE w:val="0"/>
+        <w:autoSpaceDN w:val="0"/>
+        <w:adjustRightInd w:val="0"/>
+        <w:spacing w:after="0" w:line="240" w:lineRule="auto"/>
+        <w:rPr>
+          <w:rFonts w:ascii="Consolas" w:hAnsi="Consolas" w:cs="Consolas"/>
+          <w:color w:val="DCDCDC"/>
+          <w:sz w:val="19"/>
+          <w:szCs w:val="19"/>
+          <w:highlight w:val="black"/>
+        </w:rPr>
+      </w:pPr>
+      <w:r>
+        <w:rPr>
+          <w:rFonts w:ascii="Consolas" w:hAnsi="Consolas" w:cs="Consolas"/>
+          <w:color w:val="DCDCDC"/>
+          <w:sz w:val="19"/>
+          <w:szCs w:val="19"/>
+          <w:highlight w:val="black"/>
+        </w:rPr>
+        <w:t xml:space="preserve">        </w:t>
+      </w:r>
+      <w:r>
+        <w:rPr>
+          <w:rFonts w:ascii="Consolas" w:hAnsi="Consolas" w:cs="Consolas"/>
+          <w:color w:val="57A64A"/>
+          <w:sz w:val="19"/>
+          <w:szCs w:val="19"/>
+          <w:highlight w:val="black"/>
+        </w:rPr>
+        <w:t>/// It receives a message from the chat.</w:t>
+      </w:r>
+    </w:p>
+    <w:p>
+      <w:pPr>
+        <w:autoSpaceDE w:val="0"/>
+        <w:autoSpaceDN w:val="0"/>
+        <w:adjustRightInd w:val="0"/>
+        <w:spacing w:after="0" w:line="240" w:lineRule="auto"/>
+        <w:rPr>
+          <w:rFonts w:ascii="Consolas" w:hAnsi="Consolas" w:cs="Consolas"/>
+          <w:color w:val="DCDCDC"/>
+          <w:sz w:val="19"/>
+          <w:szCs w:val="19"/>
+          <w:highlight w:val="black"/>
+        </w:rPr>
+      </w:pPr>
+      <w:r>
+        <w:rPr>
+          <w:rFonts w:ascii="Consolas" w:hAnsi="Consolas" w:cs="Consolas"/>
+          <w:color w:val="DCDCDC"/>
+          <w:sz w:val="19"/>
+          <w:szCs w:val="19"/>
+          <w:highlight w:val="black"/>
+        </w:rPr>
+        <w:t xml:space="preserve">        </w:t>
+      </w:r>
+      <w:r>
+        <w:rPr>
+          <w:rFonts w:ascii="Consolas" w:hAnsi="Consolas" w:cs="Consolas"/>
+          <w:color w:val="57A64A"/>
+          <w:sz w:val="19"/>
+          <w:szCs w:val="19"/>
+          <w:highlight w:val="black"/>
+        </w:rPr>
+        <w:t>/// &lt;/summary&gt;</w:t>
+      </w:r>
+    </w:p>
+    <w:p>
+      <w:pPr>
+        <w:autoSpaceDE w:val="0"/>
+        <w:autoSpaceDN w:val="0"/>
+        <w:adjustRightInd w:val="0"/>
+        <w:spacing w:after="0" w:line="240" w:lineRule="auto"/>
+        <w:rPr>
+          <w:rFonts w:ascii="Consolas" w:hAnsi="Consolas" w:cs="Consolas"/>
+          <w:color w:val="DCDCDC"/>
+          <w:sz w:val="19"/>
+          <w:szCs w:val="19"/>
+          <w:highlight w:val="black"/>
+        </w:rPr>
+      </w:pPr>
+      <w:r>
+        <w:rPr>
+          <w:rFonts w:ascii="Consolas" w:hAnsi="Consolas" w:cs="Consolas"/>
+          <w:color w:val="DCDCDC"/>
+          <w:sz w:val="19"/>
+          <w:szCs w:val="19"/>
+          <w:highlight w:val="black"/>
+        </w:rPr>
+        <w:t xml:space="preserve">        </w:t>
+      </w:r>
+      <w:r>
+        <w:rPr>
+          <w:rFonts w:ascii="Consolas" w:hAnsi="Consolas" w:cs="Consolas"/>
+          <w:color w:val="57A64A"/>
+          <w:sz w:val="19"/>
+          <w:szCs w:val="19"/>
+          <w:highlight w:val="black"/>
+        </w:rPr>
+        <w:t>/// &lt;param name=</w:t>
+      </w:r>
+      <w:r>
+        <w:rPr>
+          <w:rFonts w:ascii="Consolas" w:hAnsi="Consolas" w:cs="Consolas"/>
+          <w:color w:val="C8C8C8"/>
+          <w:sz w:val="19"/>
+          <w:szCs w:val="19"/>
+          <w:highlight w:val="black"/>
+        </w:rPr>
+        <w:t>"id"</w:t>
+      </w:r>
+      <w:r>
+        <w:rPr>
+          <w:rFonts w:ascii="Consolas" w:hAnsi="Consolas" w:cs="Consolas"/>
+          <w:color w:val="57A64A"/>
+          <w:sz w:val="19"/>
+          <w:szCs w:val="19"/>
+          <w:highlight w:val="black"/>
+        </w:rPr>
+        <w:t>&gt;The id of the player that sent the message.&lt;/param&gt;</w:t>
+      </w:r>
+    </w:p>
+    <w:p>
+      <w:pPr>
+        <w:autoSpaceDE w:val="0"/>
+        <w:autoSpaceDN w:val="0"/>
+        <w:adjustRightInd w:val="0"/>
+        <w:spacing w:after="0" w:line="240" w:lineRule="auto"/>
+        <w:rPr>
+          <w:rFonts w:ascii="Consolas" w:hAnsi="Consolas" w:cs="Consolas"/>
+          <w:color w:val="DCDCDC"/>
+          <w:sz w:val="19"/>
+          <w:szCs w:val="19"/>
+          <w:highlight w:val="black"/>
+        </w:rPr>
+      </w:pPr>
+      <w:r>
+        <w:rPr>
+          <w:rFonts w:ascii="Consolas" w:hAnsi="Consolas" w:cs="Consolas"/>
+          <w:color w:val="DCDCDC"/>
+          <w:sz w:val="19"/>
+          <w:szCs w:val="19"/>
+          <w:highlight w:val="black"/>
+        </w:rPr>
+        <w:t xml:space="preserve">        </w:t>
+      </w:r>
+      <w:r>
+        <w:rPr>
+          <w:rFonts w:ascii="Consolas" w:hAnsi="Consolas" w:cs="Consolas"/>
+          <w:color w:val="57A64A"/>
+          <w:sz w:val="19"/>
+          <w:szCs w:val="19"/>
+          <w:highlight w:val="black"/>
+        </w:rPr>
+        <w:t>/// &lt;param name=</w:t>
+      </w:r>
+      <w:r>
+        <w:rPr>
+          <w:rFonts w:ascii="Consolas" w:hAnsi="Consolas" w:cs="Consolas"/>
+          <w:color w:val="C8C8C8"/>
+          <w:sz w:val="19"/>
+          <w:szCs w:val="19"/>
+          <w:highlight w:val="black"/>
+        </w:rPr>
+        <w:t>"message"</w:t>
+      </w:r>
+      <w:r>
+        <w:rPr>
+          <w:rFonts w:ascii="Consolas" w:hAnsi="Consolas" w:cs="Consolas"/>
+          <w:color w:val="57A64A"/>
+          <w:sz w:val="19"/>
+          <w:szCs w:val="19"/>
+          <w:highlight w:val="black"/>
+        </w:rPr>
+        <w:t>&gt;The body of the message.&lt;/param&gt;</w:t>
+      </w:r>
+    </w:p>
+    <w:p>
+      <w:pPr>
+        <w:autoSpaceDE w:val="0"/>
+        <w:autoSpaceDN w:val="0"/>
+        <w:adjustRightInd w:val="0"/>
+        <w:spacing w:after="0" w:line="240" w:lineRule="auto"/>
+        <w:rPr>
+          <w:rFonts w:ascii="Consolas" w:hAnsi="Consolas" w:cs="Consolas"/>
+          <w:color w:val="DCDCDC"/>
+          <w:sz w:val="19"/>
+          <w:szCs w:val="19"/>
+          <w:highlight w:val="black"/>
+        </w:rPr>
+      </w:pPr>
+      <w:r>
+        <w:rPr>
+          <w:rFonts w:ascii="Consolas" w:hAnsi="Consolas" w:cs="Consolas"/>
+          <w:color w:val="DCDCDC"/>
+          <w:sz w:val="19"/>
+          <w:szCs w:val="19"/>
+          <w:highlight w:val="black"/>
+        </w:rPr>
+        <w:t xml:space="preserve">        </w:t>
+      </w:r>
+      <w:r>
+        <w:rPr>
+          <w:rFonts w:ascii="Consolas" w:hAnsi="Consolas" w:cs="Consolas"/>
+          <w:color w:val="569CD6"/>
+          <w:sz w:val="19"/>
+          <w:szCs w:val="19"/>
+          <w:highlight w:val="black"/>
+        </w:rPr>
+        <w:t>void</w:t>
+      </w:r>
+      <w:r>
+        <w:rPr>
+          <w:rFonts w:ascii="Consolas" w:hAnsi="Consolas" w:cs="Consolas"/>
+          <w:color w:val="DCDCDC"/>
+          <w:sz w:val="19"/>
+          <w:szCs w:val="19"/>
+          <w:highlight w:val="black"/>
+        </w:rPr>
+        <w:t xml:space="preserve"> getMessage(</w:t>
+      </w:r>
+      <w:r>
+        <w:rPr>
+          <w:rFonts w:ascii="Consolas" w:hAnsi="Consolas" w:cs="Consolas"/>
+          <w:color w:val="569CD6"/>
+          <w:sz w:val="19"/>
+          <w:szCs w:val="19"/>
+          <w:highlight w:val="black"/>
+        </w:rPr>
+        <w:t>int</w:t>
+      </w:r>
+      <w:r>
+        <w:rPr>
+          <w:rFonts w:ascii="Consolas" w:hAnsi="Consolas" w:cs="Consolas"/>
+          <w:color w:val="DCDCDC"/>
+          <w:sz w:val="19"/>
+          <w:szCs w:val="19"/>
+          <w:highlight w:val="black"/>
+        </w:rPr>
+        <w:t xml:space="preserve"> id, </w:t>
+      </w:r>
+      <w:r>
+        <w:rPr>
+          <w:rFonts w:ascii="Consolas" w:hAnsi="Consolas" w:cs="Consolas"/>
+          <w:color w:val="569CD6"/>
+          <w:sz w:val="19"/>
+          <w:szCs w:val="19"/>
+          <w:highlight w:val="black"/>
+        </w:rPr>
+        <w:t>string</w:t>
+      </w:r>
+      <w:r>
+        <w:rPr>
+          <w:rFonts w:ascii="Consolas" w:hAnsi="Consolas" w:cs="Consolas"/>
+          <w:color w:val="DCDCDC"/>
+          <w:sz w:val="19"/>
+          <w:szCs w:val="19"/>
+          <w:highlight w:val="black"/>
+        </w:rPr>
+        <w:t xml:space="preserve"> message);</w:t>
+      </w:r>
+    </w:p>
+    <w:p>
+      <w:r>
+        <w:rPr>
+          <w:rFonts w:ascii="Consolas" w:hAnsi="Consolas" w:cs="Consolas"/>
+          <w:color w:val="DCDCDC"/>
+          <w:sz w:val="19"/>
+          <w:szCs w:val="19"/>
+          <w:highlight w:val="black"/>
+        </w:rPr>
+        <w:t xml:space="preserve">    }</w:t>
+      </w:r>
+    </w:p>
     <w:p>
       <w:pPr>
         <w:pStyle w:val="Heading2"/>
@@ -1463,58 +4229,15 @@
           <w:szCs w:val="32"/>
         </w:rPr>
       </w:pPr>
-      <w:bookmarkStart w:id="3" w:name="_Toc436907740"/>
+      <w:bookmarkStart w:id="3" w:name="_Toc436907741"/>
       <w:r>
         <w:rPr>
           <w:sz w:val="32"/>
           <w:szCs w:val="32"/>
         </w:rPr>
-        <w:t>Methods</w:t>
+        <w:t>Callbacks/Events</w:t>
       </w:r>
       <w:bookmarkEnd w:id="3"/>
-    </w:p>
-    <w:p>
-      <w:pPr>
-        <w:ind w:left="360"/>
-      </w:pPr>
-      <w:r>
-        <w:t>T</w:t>
-      </w:r>
-      <w:r>
-        <w:t xml:space="preserve">he descriptions </w:t>
-      </w:r>
-      <w:r>
-        <w:t xml:space="preserve">of the methods </w:t>
-      </w:r>
-      <w:r>
-        <w:t>are in the application folder inside the server/client projects</w:t>
-      </w:r>
-      <w:r>
-        <w:t>.</w:t>
-      </w:r>
-    </w:p>
-    <w:p>
-      <w:pPr>
-        <w:pStyle w:val="Heading2"/>
-        <w:numPr>
-          <w:ilvl w:val="1"/>
-          <w:numId w:val="1"/>
-        </w:numPr>
-        <w:rPr>
-          <w:sz w:val="32"/>
-          <w:szCs w:val="32"/>
-        </w:rPr>
-      </w:pPr>
-      <w:bookmarkStart w:id="4" w:name="_Toc436907741"/>
-      <w:r>
-        <w:rPr>
-          <w:sz w:val="32"/>
-          <w:szCs w:val="32"/>
-        </w:rPr>
-        <w:lastRenderedPageBreak/>
-        <w:t>Callbacks/Events</w:t>
-      </w:r>
-      <w:bookmarkEnd w:id="4"/>
     </w:p>
     <w:p>
       <w:r>
@@ -1593,7 +4316,7 @@
           <w:docGrid w:linePitch="360"/>
         </w:sectPr>
       </w:pPr>
-      <w:bookmarkStart w:id="5" w:name="_Toc436907742"/>
+      <w:bookmarkStart w:id="4" w:name="_Toc436907742"/>
       <w:r>
         <w:rPr>
           <w:sz w:val="48"/>
@@ -1615,10 +4338,15 @@
         </w:rPr>
         <w:t>m</w:t>
       </w:r>
-      <w:bookmarkEnd w:id="5"/>
+      <w:bookmarkEnd w:id="4"/>
     </w:p>
     <w:p/>
     <w:p>
+      <w:pPr>
+        <w:rPr>
+          <w:noProof/>
+        </w:rPr>
+      </w:pPr>
       <w:r>
         <w:rPr>
           <w:noProof/>
@@ -1643,13 +4371,45 @@
             <v:path o:extrusionok="f" gradientshapeok="t" o:connecttype="rect"/>
             <o:lock v:ext="edit" aspectratio="t"/>
           </v:shapetype>
-          <v:shape id="_x0000_i1026" type="#_x0000_t75" style="width:698.25pt;height:336.55pt" o:ole="">
+          <v:shape id="_x0000_i1025" type="#_x0000_t75" style="width:698.5pt;height:336.6pt" o:ole="">
             <v:imagedata r:id="rId12" o:title=""/>
           </v:shape>
-          <o:OLEObject Type="Embed" ProgID="Visio.Drawing.15" ShapeID="_x0000_i1026" DrawAspect="Content" ObjectID="_1510649577" r:id="rId13"/>
+          <o:OLEObject Type="Embed" ProgID="Visio.Drawing.15" ShapeID="_x0000_i1025" DrawAspect="Content" ObjectID="_1510652462" r:id="rId13"/>
         </w:object>
       </w:r>
-    </w:p>
+      <w:r>
+        <w:rPr>
+          <w:noProof/>
+        </w:rPr>
+        <w:br/>
+      </w:r>
+      <w:r>
+        <w:rPr>
+          <w:noProof/>
+        </w:rPr>
+        <w:br/>
+      </w:r>
+      <w:r>
+        <w:rPr>
+          <w:noProof/>
+        </w:rPr>
+        <w:br/>
+      </w:r>
+    </w:p>
+    <w:p>
+      <w:pPr>
+        <w:rPr>
+          <w:noProof/>
+        </w:rPr>
+      </w:pPr>
+      <w:r>
+        <w:rPr>
+          <w:noProof/>
+        </w:rPr>
+        <w:br w:type="page"/>
+      </w:r>
+    </w:p>
+    <w:p/>
     <w:p>
       <w:pPr>
         <w:pStyle w:val="Heading1"/>
@@ -1662,7 +4422,7 @@
           <w:szCs w:val="48"/>
         </w:rPr>
       </w:pPr>
-      <w:bookmarkStart w:id="6" w:name="_Toc436907743"/>
+      <w:bookmarkStart w:id="5" w:name="_Toc436907743"/>
       <w:r>
         <w:rPr>
           <w:sz w:val="48"/>
@@ -1685,7 +4445,7 @@
         </w:rPr>
         <w:t>s</w:t>
       </w:r>
-      <w:bookmarkEnd w:id="6"/>
+      <w:bookmarkEnd w:id="5"/>
     </w:p>
     <w:p>
       <w:pPr>
@@ -1695,7 +4455,7 @@
           <w:szCs w:val="32"/>
         </w:rPr>
       </w:pPr>
-      <w:bookmarkStart w:id="7" w:name="_Toc436907744"/>
+      <w:bookmarkStart w:id="6" w:name="_Toc436907744"/>
       <w:r>
         <w:rPr>
           <w:sz w:val="32"/>
@@ -1703,7 +4463,7 @@
         </w:rPr>
         <w:t>4.1 Start game</w:t>
       </w:r>
-      <w:bookmarkEnd w:id="7"/>
+      <w:bookmarkEnd w:id="6"/>
     </w:p>
     <w:p>
       <w:pPr>
@@ -1780,7 +4540,7 @@
           <w:szCs w:val="32"/>
         </w:rPr>
       </w:pPr>
-      <w:bookmarkStart w:id="8" w:name="_Toc436907745"/>
+      <w:bookmarkStart w:id="7" w:name="_Toc436907745"/>
       <w:r>
         <w:rPr>
           <w:sz w:val="32"/>
@@ -1789,12 +4549,12 @@
         <w:lastRenderedPageBreak/>
         <w:t>4.2 Answer Question</w:t>
       </w:r>
-      <w:bookmarkEnd w:id="8"/>
+      <w:bookmarkEnd w:id="7"/>
     </w:p>
     <w:p>
       <w:r>
         <w:pict w14:anchorId="08BAFD5A">
-          <v:shape id="_x0000_i1025" type="#_x0000_t75" style="width:677.3pt;height:400.2pt">
+          <v:shape id="_x0000_i1026" type="#_x0000_t75" style="width:677pt;height:400.2pt">
             <v:imagedata r:id="rId15" o:title="AnswerQuestion SequenceDiagram"/>
           </v:shape>
         </w:pict>
@@ -1811,7 +4571,7 @@
           <w:szCs w:val="32"/>
         </w:rPr>
       </w:pPr>
-      <w:bookmarkStart w:id="9" w:name="_Toc436907746"/>
+      <w:bookmarkStart w:id="8" w:name="_Toc436907746"/>
       <w:r>
         <w:rPr>
           <w:sz w:val="32"/>
@@ -1819,7 +4579,7 @@
         </w:rPr>
         <w:t>4.3 Win/Lose/Draw</w:t>
       </w:r>
-      <w:bookmarkEnd w:id="9"/>
+      <w:bookmarkEnd w:id="8"/>
     </w:p>
     <w:p>
       <w:r>
@@ -2848,7 +5608,7 @@
 
 <file path=word/numbering.xml><?xml version="1.0" encoding="utf-8"?>
 <w:numbering xmlns:wpc="http://schemas.microsoft.com/office/word/2010/wordprocessingCanvas" xmlns:mc="http://schemas.openxmlformats.org/markup-compatibility/2006" xmlns:o="urn:schemas-microsoft-com:office:office" xmlns:r="http://schemas.openxmlformats.org/officeDocument/2006/relationships" xmlns:m="http://schemas.openxmlformats.org/officeDocument/2006/math" xmlns:v="urn:schemas-microsoft-com:vml" xmlns:wp14="http://schemas.microsoft.com/office/word/2010/wordprocessingDrawing" xmlns:wp="http://schemas.openxmlformats.org/drawingml/2006/wordprocessingDrawing" xmlns:w10="urn:schemas-microsoft-com:office:word" xmlns:w="http://schemas.openxmlformats.org/wordprocessingml/2006/main" xmlns:w14="http://schemas.microsoft.com/office/word/2010/wordml" xmlns:w15="http://schemas.microsoft.com/office/word/2012/wordml" xmlns:wpg="http://schemas.microsoft.com/office/word/2010/wordprocessingGroup" xmlns:wpi="http://schemas.microsoft.com/office/word/2010/wordprocessingInk" xmlns:wne="http://schemas.microsoft.com/office/word/2006/wordml" xmlns:wps="http://schemas.microsoft.com/office/word/2010/wordprocessingShape" mc:Ignorable="w14 w15 wp14">
-  <w:abstractNum w:abstractNumId="0" w15:restartNumberingAfterBreak="0">
+  <w:abstractNum w:abstractNumId="0">
     <w:nsid w:val="64446193"/>
     <w:multiLevelType w:val="multilevel"/>
     <w:tmpl w:val="7B26CFE2"/>
@@ -3412,6 +6172,28 @@
       <w:szCs w:val="26"/>
     </w:rPr>
   </w:style>
+  <w:style w:type="paragraph" w:styleId="Heading3">
+    <w:name w:val="heading 3"/>
+    <w:basedOn w:val="Normal"/>
+    <w:next w:val="Normal"/>
+    <w:link w:val="Heading3Char"/>
+    <w:uiPriority w:val="9"/>
+    <w:unhideWhenUsed/>
+    <w:qFormat/>
+    <w:rsid w:val="007D11D5"/>
+    <w:pPr>
+      <w:keepNext/>
+      <w:keepLines/>
+      <w:spacing w:before="40" w:after="0"/>
+      <w:outlineLvl w:val="2"/>
+    </w:pPr>
+    <w:rPr>
+      <w:rFonts w:asciiTheme="majorHAnsi" w:eastAsiaTheme="majorEastAsia" w:hAnsiTheme="majorHAnsi" w:cstheme="majorBidi"/>
+      <w:color w:val="7F5F00" w:themeColor="accent1" w:themeShade="7F"/>
+      <w:sz w:val="24"/>
+      <w:szCs w:val="24"/>
+    </w:rPr>
+  </w:style>
   <w:style w:type="character" w:default="1" w:styleId="DefaultParagraphFont">
     <w:name w:val="Default Paragraph Font"/>
     <w:uiPriority w:val="1"/>
@@ -3623,6 +6405,19 @@
     <w:rPr>
       <w:color w:val="005DBA" w:themeColor="hyperlink"/>
       <w:u w:val="single"/>
+    </w:rPr>
+  </w:style>
+  <w:style w:type="character" w:customStyle="1" w:styleId="Heading3Char">
+    <w:name w:val="Heading 3 Char"/>
+    <w:basedOn w:val="DefaultParagraphFont"/>
+    <w:link w:val="Heading3"/>
+    <w:uiPriority w:val="9"/>
+    <w:rsid w:val="007D11D5"/>
+    <w:rPr>
+      <w:rFonts w:asciiTheme="majorHAnsi" w:eastAsiaTheme="majorEastAsia" w:hAnsiTheme="majorHAnsi" w:cstheme="majorBidi"/>
+      <w:color w:val="7F5F00" w:themeColor="accent1" w:themeShade="7F"/>
+      <w:sz w:val="24"/>
+      <w:szCs w:val="24"/>
     </w:rPr>
   </w:style>
 </w:styles>
@@ -3895,7 +6690,7 @@
 </file>
 
 <file path=customXml/itemProps1.xml><?xml version="1.0" encoding="utf-8"?>
-<ds:datastoreItem xmlns:ds="http://schemas.openxmlformats.org/officeDocument/2006/customXml" ds:itemID="{98272886-99BA-4F4A-8BD9-20263299DF55}">
+<ds:datastoreItem xmlns:ds="http://schemas.openxmlformats.org/officeDocument/2006/customXml" ds:itemID="{A8092845-DBDF-478A-9EF5-3F7F4CD51FE2}">
   <ds:schemaRefs>
     <ds:schemaRef ds:uri="http://schemas.openxmlformats.org/officeDocument/2006/bibliography"/>
   </ds:schemaRefs>

</xml_diff>